<commit_message>
add biostall - CI and maps api
</commit_message>
<xml_diff>
--- a/documentation/2.0.docx
+++ b/documentation/2.0.docx
@@ -6,6 +6,8 @@
       <w:pPr>
         <w:pStyle w:val="Heading1"/>
       </w:pPr>
+      <w:bookmarkStart w:id="0" w:name="_GoBack"/>
+      <w:bookmarkEnd w:id="0"/>
       <w:r>
         <w:t>CHAPTER</w:t>
       </w:r>
@@ -26,7 +28,6 @@
         <w:t xml:space="preserve">This chapter focuses on the planning phase of this project. It will start by identifying the business value of the project to GSTOA. Feasibility analysis will be carried to identify if the project is technically, economically, social and operationally feasible. Risk and stakeholder analysis will also be carried out. If the project proves to be feasible, with value to the business and with little risk on the business a work plan shall be developed. </w:t>
       </w:r>
     </w:p>
-    <w:p/>
     <w:p>
       <w:pPr>
         <w:pStyle w:val="Heading2"/>
@@ -49,13 +50,9 @@
         <w:t>business value</w:t>
       </w:r>
       <w:r>
-        <w:t xml:space="preserve"> is </w:t>
-      </w:r>
-      <w:r>
-        <w:t xml:space="preserve">defined as the forms of value that determine the well-being of an organisation in the long run. </w:t>
-      </w:r>
-    </w:p>
-    <w:p/>
+        <w:t xml:space="preserve"> is defined as the forms of value that determine the well-being of an organisation in the long run. </w:t>
+      </w:r>
+    </w:p>
     <w:p>
       <w:pPr>
         <w:rPr>
@@ -70,63 +67,37 @@
       </w:r>
     </w:p>
     <w:p>
-      <w:pPr>
-        <w:ind w:firstLine="720"/>
-      </w:pPr>
       <w:r>
         <w:t>Quality service provision</w:t>
       </w:r>
     </w:p>
     <w:p>
-      <w:pPr>
-        <w:ind w:firstLine="720"/>
-      </w:pPr>
       <w:r>
         <w:t>Transparency</w:t>
       </w:r>
     </w:p>
     <w:p>
-      <w:pPr>
-        <w:ind w:firstLine="720"/>
-      </w:pPr>
       <w:r>
         <w:t xml:space="preserve">Fairness </w:t>
       </w:r>
     </w:p>
     <w:p>
-      <w:pPr>
-        <w:ind w:firstLine="720"/>
-      </w:pPr>
       <w:r>
         <w:t xml:space="preserve">Customer care </w:t>
       </w:r>
     </w:p>
     <w:p>
-      <w:pPr>
-        <w:ind w:firstLine="720"/>
-      </w:pPr>
       <w:r>
         <w:t xml:space="preserve">Innovation </w:t>
       </w:r>
     </w:p>
     <w:p>
-      <w:pPr>
-        <w:ind w:firstLine="720"/>
-      </w:pPr>
       <w:r>
         <w:t xml:space="preserve">Efficiency </w:t>
       </w:r>
     </w:p>
     <w:p>
       <w:pPr>
-        <w:ind w:left="720"/>
-        <w:rPr>
-          <w:szCs w:val="24"/>
-        </w:rPr>
-      </w:pPr>
-    </w:p>
-    <w:p>
-      <w:pPr>
         <w:pStyle w:val="Heading2"/>
         <w:rPr>
           <w:color w:val="FF0000"/>
@@ -166,41 +137,31 @@
         <w:t>The goal of carrying out a feasibility analysis when carrying out a project</w:t>
       </w:r>
       <w:r>
+        <w:t xml:space="preserve"> is to determine is worth carrying out and if the organisation is capable of carrying out the project without major problems. Project needs can also be identified from carrying out a feasibility analysis.</w:t>
+      </w:r>
+      <w:r>
+        <w:rPr>
+          <w:color w:val="FF0000"/>
+          <w:szCs w:val="24"/>
+        </w:rPr>
         <w:t xml:space="preserve"> </w:t>
       </w:r>
       <w:r>
+        <w:rPr>
+          <w:szCs w:val="24"/>
+        </w:rPr>
+        <w:t xml:space="preserve">The feasibility of this project will be carried out in terms of technical feasibility, economic feasibility, social feasibility and operational feasibility. </w:t>
+      </w:r>
+    </w:p>
+    <w:p>
+      <w:pPr>
+        <w:pStyle w:val="Heading3"/>
+        <w:rPr>
+          <w:color w:val="FF0000"/>
+        </w:rPr>
+      </w:pPr>
+      <w:r>
         <w:lastRenderedPageBreak/>
-        <w:t>is to determine is worth carrying out and if the organisation is capable of carrying out the project without major problems. Project needs can also be identified from carrying out a feasibility analysis.</w:t>
-      </w:r>
-      <w:r>
-        <w:rPr>
-          <w:color w:val="FF0000"/>
-          <w:szCs w:val="24"/>
-        </w:rPr>
-        <w:t xml:space="preserve"> </w:t>
-      </w:r>
-      <w:r>
-        <w:rPr>
-          <w:szCs w:val="24"/>
-        </w:rPr>
-        <w:t xml:space="preserve">The feasibility of this project will be carried out in terms of technical feasibility, economic feasibility, social feasibility and operational feasibility. </w:t>
-      </w:r>
-    </w:p>
-    <w:p>
-      <w:pPr>
-        <w:rPr>
-          <w:szCs w:val="24"/>
-        </w:rPr>
-      </w:pPr>
-    </w:p>
-    <w:p>
-      <w:pPr>
-        <w:pStyle w:val="Heading3"/>
-        <w:rPr>
-          <w:color w:val="FF0000"/>
-        </w:rPr>
-      </w:pPr>
-      <w:r>
         <w:t>2.3.1 Technical F</w:t>
       </w:r>
       <w:r>
@@ -874,6 +835,7 @@
               <w:rPr>
                 <w:szCs w:val="24"/>
               </w:rPr>
+              <w:lastRenderedPageBreak/>
               <w:t>Development Tools</w:t>
             </w:r>
           </w:p>
@@ -1186,13 +1148,11 @@
         <w:t xml:space="preserve"> Web application needs</w:t>
       </w:r>
     </w:p>
-    <w:p/>
     <w:p>
       <w:r>
         <w:t xml:space="preserve">GSTOA member operators found the hardware devices total costs affordable, therefore the project is technically feasible with no financial strain on the operators. </w:t>
       </w:r>
     </w:p>
-    <w:p/>
     <w:p>
       <w:pPr>
         <w:pStyle w:val="Heading3"/>
@@ -1201,45 +1161,38 @@
         </w:rPr>
       </w:pPr>
       <w:r>
+        <w:t>2.3.2 Economic F</w:t>
+      </w:r>
+      <w:r>
+        <w:t>easibility</w:t>
+      </w:r>
+      <w:r>
+        <w:rPr>
+          <w:color w:val="FF0000"/>
+        </w:rPr>
+        <w:t xml:space="preserve"> </w:t>
+      </w:r>
+    </w:p>
+    <w:p>
+      <w:r>
+        <w:t xml:space="preserve">Economic feasibility is the evaluation of how profitable a project is. It outlines the benefits and aims to put a monetary value on the benefits as well as outlining the costs and putting a monetary value on the costs. The values are used to determine the profitability of a project. </w:t>
+      </w:r>
+      <w:r>
+        <w:t xml:space="preserve">The </w:t>
+      </w:r>
+      <w:r>
+        <w:t>economic feasibility</w:t>
+      </w:r>
+      <w:r>
+        <w:t xml:space="preserve"> analysis for this project shall be carried by making use of the Cost Benefit Analysis (CBA) and Return on Investment (ROI) metric. </w:t>
+      </w:r>
+    </w:p>
+    <w:p>
+      <w:pPr>
+        <w:pStyle w:val="Heading4"/>
+      </w:pPr>
+      <w:r>
         <w:lastRenderedPageBreak/>
-        <w:t>2.3.2 Economic F</w:t>
-      </w:r>
-      <w:r>
-        <w:t>easibility</w:t>
-      </w:r>
-      <w:r>
-        <w:rPr>
-          <w:color w:val="FF0000"/>
-        </w:rPr>
-        <w:t xml:space="preserve"> </w:t>
-      </w:r>
-    </w:p>
-    <w:p>
-      <w:r>
-        <w:t>Economic feasibility</w:t>
-      </w:r>
-      <w:r>
-        <w:t xml:space="preserve"> is the</w:t>
-      </w:r>
-      <w:r>
-        <w:t xml:space="preserve"> evaluation of how profitable a project is. It outlines the benefits and aims to put a monetary value on the benefits as well as outlining the costs and putting a monetary value on the costs. The values are used to determine the profitability of a project. </w:t>
-      </w:r>
-      <w:r>
-        <w:t xml:space="preserve">The </w:t>
-      </w:r>
-      <w:r>
-        <w:t>economic feasibility</w:t>
-      </w:r>
-      <w:r>
-        <w:t xml:space="preserve"> analysis for this project shall be carried by making use of the Cost Benefit Analysis (CBA) and Return on Investment (ROI) metric. </w:t>
-      </w:r>
-    </w:p>
-    <w:p/>
-    <w:p>
-      <w:pPr>
-        <w:pStyle w:val="Heading4"/>
-      </w:pPr>
-      <w:r>
         <w:t>2.3.2.1 Cost Benefit A</w:t>
       </w:r>
       <w:r>
@@ -1617,7 +1570,6 @@
           <w:b/>
           <w:szCs w:val="24"/>
         </w:rPr>
-        <w:lastRenderedPageBreak/>
         <w:t>Benefits</w:t>
       </w:r>
     </w:p>
@@ -1710,6 +1662,7 @@
               <w:rPr>
                 <w:b w:val="0"/>
               </w:rPr>
+              <w:lastRenderedPageBreak/>
               <w:t xml:space="preserve">Reduced </w:t>
             </w:r>
             <w:r>
@@ -1820,11 +1773,6 @@
     </w:p>
     <w:p>
       <w:pPr>
-        <w:pStyle w:val="FigsIllsTAbs"/>
-      </w:pPr>
-    </w:p>
-    <w:p>
-      <w:pPr>
         <w:pStyle w:val="Heading5"/>
         <w:rPr>
           <w:szCs w:val="24"/>
@@ -1836,7 +1784,6 @@
     </w:p>
     <w:p>
       <w:pPr>
-        <w:ind w:left="720"/>
         <w:rPr>
           <w:szCs w:val="24"/>
         </w:rPr>
@@ -1850,7 +1797,6 @@
     </w:p>
     <w:p>
       <w:pPr>
-        <w:ind w:left="720"/>
         <w:rPr>
           <w:szCs w:val="24"/>
         </w:rPr>
@@ -1864,7 +1810,6 @@
     </w:p>
     <w:p>
       <w:pPr>
-        <w:ind w:left="720"/>
         <w:rPr>
           <w:szCs w:val="24"/>
         </w:rPr>
@@ -1878,7 +1823,6 @@
     </w:p>
     <w:p>
       <w:pPr>
-        <w:ind w:left="720"/>
         <w:rPr>
           <w:szCs w:val="24"/>
         </w:rPr>
@@ -1915,7 +1859,6 @@
             <w:rPr>
               <w:rFonts w:ascii="Cambria Math" w:hAnsi="Cambria Math"/>
             </w:rPr>
-            <w:lastRenderedPageBreak/>
             <m:t>ROI=</m:t>
           </m:r>
           <m:f>
@@ -2164,6 +2107,7 @@
           </w:tcPr>
           <w:p>
             <w:r>
+              <w:lastRenderedPageBreak/>
               <w:t>2021</w:t>
             </w:r>
           </w:p>
@@ -2254,7 +2198,6 @@
         <w:t xml:space="preserve">Table 2.4 Return on Investment </w:t>
       </w:r>
     </w:p>
-    <w:p/>
     <w:p>
       <w:r>
         <w:t>From the ROI calculations in Table 2.4, it is clear that the project has a huge ROI. The first year in which the device is set up has a negative ROI due to the hig</w:t>
@@ -2262,18 +2205,6 @@
       <w:r>
         <w:t>h setup and installation costs.</w:t>
       </w:r>
-    </w:p>
-    <w:p>
-      <w:pPr>
-        <w:pStyle w:val="Default"/>
-        <w:spacing w:line="360" w:lineRule="auto"/>
-      </w:pPr>
-    </w:p>
-    <w:p>
-      <w:pPr>
-        <w:pStyle w:val="Default"/>
-        <w:spacing w:line="360" w:lineRule="auto"/>
-      </w:pPr>
     </w:p>
     <w:p>
       <w:pPr>
@@ -2391,397 +2322,329 @@
     </w:p>
     <w:p>
       <w:pPr>
-        <w:rPr>
-          <w:szCs w:val="24"/>
-        </w:rPr>
-      </w:pPr>
-    </w:p>
-    <w:p>
-      <w:pPr>
         <w:pStyle w:val="Heading3"/>
       </w:pPr>
       <w:r>
+        <w:t>2.3.4 Operational F</w:t>
+      </w:r>
+      <w:r>
+        <w:t>easibility</w:t>
+      </w:r>
+    </w:p>
+    <w:p>
+      <w:pPr>
+        <w:rPr>
+          <w:rStyle w:val="ilfuvd"/>
+        </w:rPr>
+      </w:pPr>
+      <w:r>
+        <w:rPr>
+          <w:rStyle w:val="ilfuvd"/>
+        </w:rPr>
+        <w:t xml:space="preserve">Operational feasibility is a critical software engineering practice applied in feasibility studies to determine whether a newly developed system integrates well with the existing infrastructure.  </w:t>
+      </w:r>
+    </w:p>
+    <w:p>
+      <w:pPr>
+        <w:rPr>
+          <w:color w:val="FF0000"/>
+        </w:rPr>
+      </w:pPr>
+      <w:r>
+        <w:rPr>
+          <w:rStyle w:val="ilfuvd"/>
+        </w:rPr>
+        <w:t xml:space="preserve">The AFC device can be easily attached to the vehicle inside the dashboard. The web application is built on the latest technology and best suitable for hosting. </w:t>
+      </w:r>
+    </w:p>
+    <w:p>
+      <w:pPr>
+        <w:pStyle w:val="Heading2"/>
+      </w:pPr>
+      <w:r>
+        <w:t>2</w:t>
+      </w:r>
+      <w:r>
+        <w:t>.4 Risk A</w:t>
+      </w:r>
+      <w:r>
+        <w:t>nalysis</w:t>
+      </w:r>
+    </w:p>
+    <w:p>
+      <w:pPr>
+        <w:rPr>
+          <w:szCs w:val="24"/>
+        </w:rPr>
+      </w:pPr>
+      <w:r>
+        <w:t xml:space="preserve">Risk analysis is a study of the risk factors associated with a particular entity or event or action to a software project. It is a very important aspect of risk management. </w:t>
+      </w:r>
+      <w:r>
+        <w:rPr>
+          <w:szCs w:val="24"/>
+        </w:rPr>
+        <w:t xml:space="preserve">The risks associated </w:t>
+      </w:r>
+      <w:r>
+        <w:rPr>
+          <w:szCs w:val="24"/>
+        </w:rPr>
+        <w:t>with this project are namely reluctance to adopting technology, computer skills illiteracy</w:t>
+      </w:r>
+      <w:r>
+        <w:rPr>
+          <w:szCs w:val="24"/>
+        </w:rPr>
+        <w:t>, unreliable network</w:t>
+      </w:r>
+      <w:r>
+        <w:rPr>
+          <w:szCs w:val="24"/>
+        </w:rPr>
+        <w:t xml:space="preserve"> and</w:t>
+      </w:r>
+      <w:r>
+        <w:rPr>
+          <w:szCs w:val="24"/>
+        </w:rPr>
+        <w:t xml:space="preserve"> cyber security fears</w:t>
+      </w:r>
+      <w:r>
+        <w:rPr>
+          <w:szCs w:val="24"/>
+        </w:rPr>
+        <w:t>.</w:t>
+      </w:r>
+    </w:p>
+    <w:p>
+      <w:pPr>
+        <w:pStyle w:val="Heading5"/>
+      </w:pPr>
+      <w:r>
+        <w:t>Reluctance to adopt technology</w:t>
+      </w:r>
+    </w:p>
+    <w:p>
+      <w:pPr>
+        <w:rPr>
+          <w:szCs w:val="24"/>
+        </w:rPr>
+      </w:pPr>
+      <w:r>
+        <w:t xml:space="preserve">End users may not be liking the adoption of the project innovation as it will not exactly be how they are used to conducting their work. This may be due to fear of technology or that they know how to manipulate the current system for self-benefit. This problem can be solved by user </w:t>
+      </w:r>
+      <w:r>
         <w:lastRenderedPageBreak/>
-        <w:t>2.3.4 Operational F</w:t>
-      </w:r>
-      <w:r>
-        <w:t>easibility</w:t>
-      </w:r>
-    </w:p>
-    <w:p>
-      <w:pPr>
-        <w:rPr>
-          <w:rStyle w:val="ilfuvd"/>
-        </w:rPr>
-      </w:pPr>
-      <w:r>
-        <w:rPr>
-          <w:rStyle w:val="ilfuvd"/>
-        </w:rPr>
-        <w:t xml:space="preserve">Operational feasibility is a critical software engineering practice applied in feasibility studies to determine whether a newly developed system integrates well with the existing infrastructure.  </w:t>
-      </w:r>
-    </w:p>
-    <w:p>
-      <w:pPr>
+        <w:t xml:space="preserve">involvement in the development stages to ensure that the users know what to expect from the system. </w:t>
+      </w:r>
+    </w:p>
+    <w:p>
+      <w:pPr>
+        <w:pStyle w:val="Heading5"/>
+      </w:pPr>
+      <w:r>
+        <w:t>Computer skills illiteracy</w:t>
+      </w:r>
+    </w:p>
+    <w:p>
+      <w:pPr>
+        <w:rPr>
+          <w:szCs w:val="24"/>
+        </w:rPr>
+      </w:pPr>
+      <w:r>
+        <w:rPr>
+          <w:szCs w:val="24"/>
+        </w:rPr>
+        <w:t>The system users at both ends might not have the required skill sets to operate the system.</w:t>
+      </w:r>
+      <w:r>
+        <w:rPr>
+          <w:szCs w:val="24"/>
+        </w:rPr>
+        <w:t xml:space="preserve"> The solution to this will be an investment in user training and making sure the user fully understands computer systems.</w:t>
+      </w:r>
+    </w:p>
+    <w:p>
+      <w:pPr>
+        <w:pStyle w:val="Heading5"/>
+      </w:pPr>
+      <w:r>
+        <w:t xml:space="preserve">Cyber Security Fears </w:t>
+      </w:r>
+    </w:p>
+    <w:p>
+      <w:pPr>
+        <w:rPr>
+          <w:szCs w:val="24"/>
+        </w:rPr>
+      </w:pPr>
+      <w:r>
+        <w:t>The system will contain data on many vehicle operations and a cyber-attack can leak this data and that will pose many security threats. It is therefore necessary to enforce cyber security protection measure</w:t>
+      </w:r>
+      <w:r>
+        <w:t xml:space="preserve">s to protect the system from potential threats and attacks. </w:t>
+      </w:r>
+      <w:r>
+        <w:rPr>
+          <w:szCs w:val="24"/>
+        </w:rPr>
+        <w:t xml:space="preserve">  </w:t>
+      </w:r>
+    </w:p>
+    <w:p>
+      <w:pPr>
+        <w:pStyle w:val="Heading2"/>
+      </w:pPr>
+      <w:r>
+        <w:t>2</w:t>
+      </w:r>
+      <w:r>
+        <w:t>.5 Stakeholder A</w:t>
+      </w:r>
+      <w:r>
+        <w:t>nalysis</w:t>
+      </w:r>
+    </w:p>
+    <w:p>
+      <w:r>
+        <w:t xml:space="preserve">Stakeholder analysis is the identification and close study of the stakeholders of a project. Stakeholders are entities or individuals affected by the implementation of a project. It is important to carry out a </w:t>
+      </w:r>
+      <w:r>
+        <w:t>stakeholder</w:t>
+      </w:r>
+      <w:r>
+        <w:t xml:space="preserve"> analysis so as to identify the risks that </w:t>
+      </w:r>
+      <w:r>
+        <w:t>may come</w:t>
+      </w:r>
+      <w:r>
+        <w:t xml:space="preserve"> from the stakeholders.</w:t>
+      </w:r>
+    </w:p>
+    <w:p>
+      <w:pPr>
+        <w:pStyle w:val="Heading5"/>
+      </w:pPr>
+      <w:r>
+        <w:t xml:space="preserve">Transport Operators </w:t>
+      </w:r>
+    </w:p>
+    <w:p>
+      <w:pPr>
+        <w:rPr>
+          <w:szCs w:val="24"/>
+        </w:rPr>
+      </w:pPr>
+      <w:r>
+        <w:rPr>
+          <w:szCs w:val="24"/>
+        </w:rPr>
+        <w:t xml:space="preserve">This is the group of minibus owners or their fleet managers. They are at the centre of the Gweru Shurugwi Transport Operators Association as they are the key members of the association. The risk associated with these stakeholders is if they may not choose to accept this idea as they are the ones who choose to have the device to their cars or not. </w:t>
+      </w:r>
+    </w:p>
+    <w:p>
+      <w:pPr>
+        <w:pStyle w:val="Heading5"/>
+      </w:pPr>
+      <w:r>
+        <w:t xml:space="preserve">Staff </w:t>
+      </w:r>
+    </w:p>
+    <w:p>
+      <w:pPr>
+        <w:rPr>
+          <w:szCs w:val="24"/>
+        </w:rPr>
+      </w:pPr>
+      <w:r>
+        <w:rPr>
+          <w:szCs w:val="24"/>
+        </w:rPr>
+        <w:t xml:space="preserve">These are the drivers and conductors working on the ground with the minibus. After installation of the device they are the ones who work with the device. Staff can choose not to market the innovation properly in a bid to sabotage it as the deice sabotages </w:t>
+      </w:r>
+      <w:r>
+        <w:rPr>
+          <w:szCs w:val="24"/>
+        </w:rPr>
+        <w:t>how</w:t>
+      </w:r>
+      <w:r>
+        <w:rPr>
+          <w:szCs w:val="24"/>
+        </w:rPr>
+        <w:t xml:space="preserve"> they are used to operate. Tra</w:t>
+      </w:r>
+      <w:r>
+        <w:rPr>
+          <w:szCs w:val="24"/>
+        </w:rPr>
+        <w:t>n</w:t>
+      </w:r>
+      <w:r>
+        <w:rPr>
+          <w:szCs w:val="24"/>
+        </w:rPr>
+        <w:t>sport operators have to therefore en</w:t>
+      </w:r>
+      <w:r>
+        <w:rPr>
+          <w:szCs w:val="24"/>
+        </w:rPr>
+        <w:t xml:space="preserve">force policies and mandates in implementing the system. The staff also has to be properly trained and equipped with the necessary computer skills so they will not have much challenge using the system. </w:t>
+      </w:r>
+    </w:p>
+    <w:p>
+      <w:pPr>
+        <w:pStyle w:val="Heading5"/>
+      </w:pPr>
+      <w:r>
+        <w:lastRenderedPageBreak/>
+        <w:t xml:space="preserve">Passengers </w:t>
+      </w:r>
+    </w:p>
+    <w:p>
+      <w:pPr>
+        <w:rPr>
+          <w:szCs w:val="24"/>
+        </w:rPr>
+      </w:pPr>
+      <w:r>
+        <w:rPr>
+          <w:szCs w:val="24"/>
+        </w:rPr>
+        <w:t xml:space="preserve">Passengers are the minibus customers and potential customers. Acceptance of the system by passengers is a big issue. Marketing is therefore essential to better inform the passenger on the benefits of the project implementation. </w:t>
+      </w:r>
+    </w:p>
+    <w:p>
+      <w:pPr>
+        <w:pStyle w:val="Heading2"/>
+      </w:pPr>
+      <w:r>
+        <w:t>2</w:t>
+      </w:r>
+      <w:r>
+        <w:t>.6 Work P</w:t>
+      </w:r>
+      <w:r>
+        <w:t>lan</w:t>
+      </w:r>
+    </w:p>
+    <w:p>
+      <w:pPr>
+        <w:rPr>
+          <w:szCs w:val="24"/>
+        </w:rPr>
+      </w:pPr>
+      <w:r>
+        <w:t>This is a detailed plan of how a group or an individual proposes to achieve a certain goal or to accomplish a certain goal.</w:t>
+      </w:r>
+      <w:r>
         <w:rPr>
           <w:color w:val="FF0000"/>
         </w:rPr>
-      </w:pPr>
-      <w:r>
-        <w:rPr>
-          <w:rStyle w:val="ilfuvd"/>
-        </w:rPr>
-        <w:t xml:space="preserve">The AFC device can be easily attached to the vehicle inside the dashboard. The web application is built on the latest technology and best suitable for hosting. </w:t>
-      </w:r>
-    </w:p>
-    <w:p>
-      <w:pPr>
-        <w:rPr>
-          <w:color w:val="FF0000"/>
-        </w:rPr>
-      </w:pPr>
-    </w:p>
-    <w:p>
-      <w:pPr>
-        <w:pStyle w:val="Heading2"/>
-      </w:pPr>
-      <w:r>
-        <w:t>2</w:t>
-      </w:r>
-      <w:r>
-        <w:t>.4 Risk A</w:t>
-      </w:r>
-      <w:r>
-        <w:t>nalysis</w:t>
-      </w:r>
-    </w:p>
-    <w:p>
-      <w:pPr>
-        <w:rPr>
-          <w:szCs w:val="24"/>
-        </w:rPr>
-      </w:pPr>
-      <w:r>
-        <w:t xml:space="preserve">Risk analysis is a study of the risk factors associated with a particular entity or event or action to a software project. It is a very important aspect of risk management. </w:t>
-      </w:r>
-      <w:r>
-        <w:rPr>
-          <w:szCs w:val="24"/>
-        </w:rPr>
-        <w:t xml:space="preserve">The risks associated </w:t>
-      </w:r>
-      <w:r>
-        <w:rPr>
-          <w:szCs w:val="24"/>
-        </w:rPr>
-        <w:t>with this project are namely reluctance to adopting technology, computer skills illiteracy</w:t>
-      </w:r>
-      <w:r>
-        <w:rPr>
-          <w:szCs w:val="24"/>
-        </w:rPr>
-        <w:t>, unreliable network</w:t>
-      </w:r>
-      <w:r>
-        <w:rPr>
-          <w:szCs w:val="24"/>
-        </w:rPr>
-        <w:t xml:space="preserve"> and</w:t>
-      </w:r>
-      <w:r>
-        <w:rPr>
-          <w:szCs w:val="24"/>
-        </w:rPr>
-        <w:t xml:space="preserve"> cyber security fears</w:t>
-      </w:r>
-      <w:r>
-        <w:rPr>
-          <w:szCs w:val="24"/>
-        </w:rPr>
-        <w:t>.</w:t>
-      </w:r>
-    </w:p>
-    <w:p>
-      <w:pPr>
-        <w:rPr>
-          <w:szCs w:val="24"/>
-        </w:rPr>
-      </w:pPr>
-    </w:p>
-    <w:p>
-      <w:pPr>
-        <w:pStyle w:val="Heading5"/>
-      </w:pPr>
-      <w:r>
-        <w:t>Reluctance to adopt technology</w:t>
-      </w:r>
-    </w:p>
-    <w:p>
-      <w:pPr>
-        <w:rPr>
-          <w:szCs w:val="24"/>
-        </w:rPr>
-      </w:pPr>
-      <w:r>
-        <w:t xml:space="preserve">End users may not be liking the adoption of the project innovation as it will not exactly be how they are used to conducting their work. This may be due to fear of technology or that they know how to manipulate the current system for self-benefit. This problem can be solved by user involvement in the development stages to ensure that the users know what to expect from the system. </w:t>
-      </w:r>
-    </w:p>
-    <w:p>
-      <w:pPr>
-        <w:rPr>
-          <w:szCs w:val="24"/>
-        </w:rPr>
-      </w:pPr>
-    </w:p>
-    <w:p>
-      <w:pPr>
-        <w:pStyle w:val="Heading5"/>
-      </w:pPr>
-      <w:r>
-        <w:t>Computer skills illiteracy</w:t>
-      </w:r>
-    </w:p>
-    <w:p>
-      <w:pPr>
-        <w:rPr>
-          <w:szCs w:val="24"/>
-        </w:rPr>
-      </w:pPr>
-      <w:r>
-        <w:rPr>
-          <w:szCs w:val="24"/>
-        </w:rPr>
-        <w:t>The system users at both ends might not have the required skill sets to operate the system.</w:t>
-      </w:r>
-      <w:r>
-        <w:rPr>
-          <w:szCs w:val="24"/>
-        </w:rPr>
-        <w:t xml:space="preserve"> The solution to this will be an investment in user training and making sure the user fully understands computer systems.</w:t>
-      </w:r>
-    </w:p>
-    <w:p>
-      <w:pPr>
-        <w:rPr>
-          <w:szCs w:val="24"/>
-        </w:rPr>
-      </w:pPr>
-    </w:p>
-    <w:p>
-      <w:pPr>
-        <w:pStyle w:val="Heading5"/>
-      </w:pPr>
-      <w:r>
-        <w:t xml:space="preserve">Cyber Security Fears </w:t>
-      </w:r>
-    </w:p>
-    <w:p>
-      <w:pPr>
-        <w:rPr>
-          <w:szCs w:val="24"/>
-        </w:rPr>
-      </w:pPr>
-      <w:r>
-        <w:lastRenderedPageBreak/>
-        <w:t>The system will contain data on many vehicle operations and a cyber-attack can leak this data and that will pose many security threats. It is therefore necessary to enforce cyber security protection measure</w:t>
-      </w:r>
-      <w:r>
-        <w:t xml:space="preserve">s to protect the system from potential threats and attacks. </w:t>
-      </w:r>
-      <w:r>
-        <w:rPr>
-          <w:szCs w:val="24"/>
-        </w:rPr>
-        <w:t xml:space="preserve">  </w:t>
-      </w:r>
-    </w:p>
-    <w:p>
-      <w:pPr>
-        <w:rPr>
-          <w:szCs w:val="24"/>
-        </w:rPr>
-      </w:pPr>
-    </w:p>
-    <w:p>
-      <w:pPr>
-        <w:rPr>
-          <w:szCs w:val="24"/>
-        </w:rPr>
-      </w:pPr>
-    </w:p>
-    <w:p>
-      <w:pPr>
-        <w:pStyle w:val="Heading2"/>
-      </w:pPr>
-      <w:r>
-        <w:t>2</w:t>
-      </w:r>
-      <w:r>
-        <w:t>.5 Stakeholder A</w:t>
-      </w:r>
-      <w:r>
-        <w:t>nalysis</w:t>
-      </w:r>
-    </w:p>
-    <w:p>
-      <w:r>
-        <w:t xml:space="preserve">Stakeholder analysis is the identification and close study of the stakeholders of a project. Stakeholders are entities or individuals affected by the implementation of a project. It is important to carry out a </w:t>
-      </w:r>
-      <w:r>
-        <w:t>stakeholder</w:t>
-      </w:r>
-      <w:r>
-        <w:t xml:space="preserve"> analysis so as to identify the risks that </w:t>
-      </w:r>
-      <w:r>
-        <w:t>may come</w:t>
-      </w:r>
-      <w:r>
-        <w:t xml:space="preserve"> from the stakeholders.</w:t>
-      </w:r>
-    </w:p>
-    <w:p>
-      <w:pPr>
-        <w:pStyle w:val="Heading5"/>
-      </w:pPr>
-      <w:r>
-        <w:t xml:space="preserve">Transport Operators </w:t>
-      </w:r>
-    </w:p>
-    <w:p>
-      <w:pPr>
-        <w:rPr>
-          <w:szCs w:val="24"/>
-        </w:rPr>
-      </w:pPr>
-      <w:r>
-        <w:rPr>
-          <w:szCs w:val="24"/>
-        </w:rPr>
-        <w:t xml:space="preserve">This is the group of minibus owners or their fleet managers. They are at the centre of the Gweru Shurugwi Transport Operators Association as they are the key members of the association. The risk associated with these stakeholders is if they may not choose to accept this idea as they are the ones who choose to have the device to their cars or not. </w:t>
-      </w:r>
-    </w:p>
-    <w:p>
-      <w:pPr>
-        <w:rPr>
-          <w:szCs w:val="24"/>
-        </w:rPr>
-      </w:pPr>
-    </w:p>
-    <w:p>
-      <w:pPr>
-        <w:pStyle w:val="Heading5"/>
-      </w:pPr>
-      <w:r>
-        <w:t xml:space="preserve">Staff </w:t>
-      </w:r>
-    </w:p>
-    <w:p>
-      <w:pPr>
-        <w:rPr>
-          <w:szCs w:val="24"/>
-        </w:rPr>
-      </w:pPr>
-      <w:r>
-        <w:rPr>
-          <w:szCs w:val="24"/>
-        </w:rPr>
-        <w:t xml:space="preserve">These are the drivers and conductors working on the ground with the minibus. After installation of the device they are the ones who work with the device. Staff can choose not to market the innovation properly in a bid to sabotage it as the deice sabotages </w:t>
-      </w:r>
-      <w:r>
-        <w:rPr>
-          <w:szCs w:val="24"/>
-        </w:rPr>
-        <w:t>how</w:t>
-      </w:r>
-      <w:r>
-        <w:rPr>
-          <w:szCs w:val="24"/>
-        </w:rPr>
-        <w:t xml:space="preserve"> they are used to operate. Tra</w:t>
-      </w:r>
-      <w:r>
-        <w:rPr>
-          <w:szCs w:val="24"/>
-        </w:rPr>
-        <w:t>n</w:t>
-      </w:r>
-      <w:r>
-        <w:rPr>
-          <w:szCs w:val="24"/>
-        </w:rPr>
-        <w:t>sport operators have to therefore en</w:t>
-      </w:r>
-      <w:r>
-        <w:rPr>
-          <w:szCs w:val="24"/>
-        </w:rPr>
-        <w:t xml:space="preserve">force policies and mandates in implementing the system. The staff also has to be properly trained and equipped with the necessary computer skills so they will not have much challenge using the system. </w:t>
-      </w:r>
-    </w:p>
-    <w:p>
-      <w:pPr>
-        <w:rPr>
-          <w:szCs w:val="24"/>
-        </w:rPr>
-      </w:pPr>
-    </w:p>
-    <w:p>
-      <w:pPr>
-        <w:pStyle w:val="Heading5"/>
-      </w:pPr>
-      <w:r>
-        <w:t xml:space="preserve">Passengers </w:t>
-      </w:r>
-    </w:p>
-    <w:p>
-      <w:pPr>
-        <w:rPr>
-          <w:szCs w:val="24"/>
-        </w:rPr>
-      </w:pPr>
-      <w:r>
-        <w:rPr>
-          <w:szCs w:val="24"/>
-        </w:rPr>
-        <w:lastRenderedPageBreak/>
-        <w:t xml:space="preserve">Passengers are the minibus customers and potential customers. Acceptance of the system by passengers is a big issue. Marketing is therefore essential to better inform the passenger on the benefits of the project implementation. </w:t>
-      </w:r>
-    </w:p>
-    <w:p>
-      <w:pPr>
-        <w:rPr>
-          <w:szCs w:val="24"/>
-        </w:rPr>
-      </w:pPr>
-    </w:p>
-    <w:p>
-      <w:pPr>
-        <w:pStyle w:val="Heading2"/>
-      </w:pPr>
-      <w:r>
-        <w:t>2</w:t>
-      </w:r>
-      <w:r>
-        <w:t>.6 Work P</w:t>
-      </w:r>
-      <w:r>
-        <w:t>lan</w:t>
-      </w:r>
-    </w:p>
-    <w:p>
-      <w:pPr>
-        <w:rPr>
-          <w:szCs w:val="24"/>
-        </w:rPr>
-      </w:pPr>
-      <w:r>
-        <w:t>This is a detailed plan of how a group or an individual proposes to achieve a certain goal or to accomplish a certain goal.</w:t>
-      </w:r>
-      <w:r>
-        <w:rPr>
-          <w:color w:val="FF0000"/>
-        </w:rPr>
         <w:t xml:space="preserve"> </w:t>
       </w:r>
       <w:r>
@@ -2877,23 +2740,6 @@
     </w:p>
     <w:p>
       <w:pPr>
-        <w:rPr>
-          <w:szCs w:val="24"/>
-        </w:rPr>
-      </w:pPr>
-      <w:bookmarkStart w:id="0" w:name="_GoBack"/>
-      <w:bookmarkEnd w:id="0"/>
-    </w:p>
-    <w:p>
-      <w:pPr>
-        <w:rPr>
-          <w:szCs w:val="24"/>
-        </w:rPr>
-      </w:pPr>
-    </w:p>
-    <w:p>
-      <w:pPr>
-        <w:ind w:left="2880" w:firstLine="720"/>
         <w:rPr>
           <w:szCs w:val="24"/>
         </w:rPr>
@@ -2938,6 +2784,7 @@
               <w:rPr>
                 <w:szCs w:val="24"/>
               </w:rPr>
+              <w:lastRenderedPageBreak/>
               <w:t>Time in weeks</w:t>
             </w:r>
           </w:p>
@@ -4342,11 +4189,6 @@
     </w:p>
     <w:p>
       <w:pPr>
-        <w:pStyle w:val="FigsIllsTAbs"/>
-      </w:pPr>
-    </w:p>
-    <w:p>
-      <w:pPr>
         <w:pStyle w:val="Heading2"/>
       </w:pPr>
       <w:r>
@@ -4421,7 +4263,6 @@
         </w:rPr>
       </w:pPr>
     </w:p>
-    <w:p/>
     <w:p/>
     <w:sectPr>
       <w:pgSz w:w="12240" w:h="15840"/>
@@ -6477,6 +6318,7 @@
   <w:style w:type="character" w:default="1" w:styleId="DefaultParagraphFont">
     <w:name w:val="Default Paragraph Font"/>
     <w:uiPriority w:val="1"/>
+    <w:semiHidden/>
     <w:unhideWhenUsed/>
   </w:style>
   <w:style w:type="table" w:default="1" w:styleId="TableNormal">

</xml_diff>

<commit_message>
add chapter 2 + system changes
</commit_message>
<xml_diff>
--- a/documentation/2.0.docx
+++ b/documentation/2.0.docx
@@ -6,8 +6,6 @@
       <w:pPr>
         <w:pStyle w:val="Heading1"/>
       </w:pPr>
-      <w:bookmarkStart w:id="0" w:name="_GoBack"/>
-      <w:bookmarkEnd w:id="0"/>
       <w:r>
         <w:t>CHAPTER</w:t>
       </w:r>
@@ -18,24 +16,45 @@
     <w:p>
       <w:pPr>
         <w:pStyle w:val="Heading2"/>
-      </w:pPr>
-      <w:r>
+        <w:rPr>
+          <w:rFonts w:cs="Times New Roman"/>
+        </w:rPr>
+      </w:pPr>
+      <w:r>
+        <w:rPr>
+          <w:rFonts w:cs="Times New Roman"/>
+        </w:rPr>
         <w:t>2.1 Introduction</w:t>
       </w:r>
     </w:p>
     <w:p>
       <w:r>
-        <w:t xml:space="preserve">This chapter focuses on the planning phase of this project. It will start by identifying the business value of the project to GSTOA. Feasibility analysis will be carried to identify if the project is technically, economically, social and operationally feasible. Risk and stakeholder analysis will also be carried out. If the project proves to be feasible, with value to the business and with little risk on the business a work plan shall be developed. </w:t>
+        <w:t>This chapter focuses on the planning phase of this project. It will start by identifying the business value of the project to GSTOA. Feasibility analysis will be carried to identify if the project is technically, economically, social and operationally feasible. Risk and stakeholder analysis will also be carried out. If th</w:t>
+      </w:r>
+      <w:r>
+        <w:t>e project proves to be feasible and proves to be valuable to the business</w:t>
+      </w:r>
+      <w:r>
+        <w:t xml:space="preserve"> with little risk on the business a work plan shall be developed. </w:t>
       </w:r>
     </w:p>
     <w:p>
       <w:pPr>
         <w:pStyle w:val="Heading2"/>
-      </w:pPr>
-      <w:r>
+        <w:rPr>
+          <w:rFonts w:cs="Times New Roman"/>
+        </w:rPr>
+      </w:pPr>
+      <w:r>
+        <w:rPr>
+          <w:rFonts w:cs="Times New Roman"/>
+        </w:rPr>
         <w:t>2.2 Business V</w:t>
       </w:r>
       <w:r>
+        <w:rPr>
+          <w:rFonts w:cs="Times New Roman"/>
+        </w:rPr>
         <w:t>alue</w:t>
       </w:r>
     </w:p>
@@ -50,7 +69,10 @@
         <w:t>business value</w:t>
       </w:r>
       <w:r>
-        <w:t xml:space="preserve"> is defined as the forms of value that determine the well-being of an organisation in the long run. </w:t>
+        <w:t xml:space="preserve"> is defined as the forms of value that determine the well-being of an organisation in the long run.</w:t>
+      </w:r>
+      <w:r>
+        <w:t xml:space="preserve"> (Loudon, 2005).</w:t>
       </w:r>
     </w:p>
     <w:p>
@@ -63,7 +85,19 @@
         <w:rPr>
           <w:color w:val="000000" w:themeColor="text1"/>
         </w:rPr>
-        <w:t xml:space="preserve">The business value that GSTOA benefit from the project are </w:t>
+        <w:t>The business value that GSTOA</w:t>
+      </w:r>
+      <w:r>
+        <w:rPr>
+          <w:color w:val="000000" w:themeColor="text1"/>
+        </w:rPr>
+        <w:t xml:space="preserve"> will</w:t>
+      </w:r>
+      <w:r>
+        <w:rPr>
+          <w:color w:val="000000" w:themeColor="text1"/>
+        </w:rPr>
+        <w:t xml:space="preserve"> benefit from the project are </w:t>
       </w:r>
     </w:p>
     <w:p>
@@ -100,18 +134,26 @@
       <w:pPr>
         <w:pStyle w:val="Heading2"/>
         <w:rPr>
+          <w:rFonts w:cs="Times New Roman"/>
           <w:color w:val="FF0000"/>
           <w:szCs w:val="24"/>
         </w:rPr>
       </w:pPr>
       <w:r>
+        <w:rPr>
+          <w:rFonts w:cs="Times New Roman"/>
+        </w:rPr>
         <w:t>2.3 Feasibility A</w:t>
       </w:r>
       <w:r>
+        <w:rPr>
+          <w:rFonts w:cs="Times New Roman"/>
+        </w:rPr>
         <w:t>nalysis</w:t>
       </w:r>
       <w:r>
         <w:rPr>
+          <w:rFonts w:cs="Times New Roman"/>
           <w:color w:val="FF0000"/>
           <w:szCs w:val="24"/>
         </w:rPr>
@@ -128,16 +170,43 @@
         <w:t>Feasibility analysis</w:t>
       </w:r>
       <w:r>
-        <w:t xml:space="preserve"> is also known as software requirements analysis. It investigates the need for</w:t>
-      </w:r>
-      <w:r>
-        <w:t xml:space="preserve"> development in a project. </w:t>
+        <w:t xml:space="preserve"> is also known as software requirements analysis</w:t>
+      </w:r>
+      <w:r>
+        <w:t xml:space="preserve">. </w:t>
+      </w:r>
+      <w:r>
+        <w:t xml:space="preserve">It investigates the </w:t>
+      </w:r>
+      <w:r>
+        <w:t xml:space="preserve">feasibility of a certain idea, invention, innovation or </w:t>
+      </w:r>
+      <w:r>
+        <w:t>project</w:t>
+      </w:r>
+      <w:r>
+        <w:t xml:space="preserve"> in an environment</w:t>
+      </w:r>
+      <w:r>
+        <w:t>.</w:t>
+      </w:r>
+      <w:r>
+        <w:t xml:space="preserve"> </w:t>
+      </w:r>
+      <w:r>
+        <w:t xml:space="preserve">(Loudon, 2005). </w:t>
+      </w:r>
+      <w:r>
+        <w:t xml:space="preserve"> </w:t>
       </w:r>
       <w:r>
         <w:t>The goal of carrying out a feasibility analysis when carrying out a project</w:t>
       </w:r>
       <w:r>
-        <w:t xml:space="preserve"> is to determine is worth carrying out and if the organisation is capable of carrying out the project without major problems. Project needs can also be identified from carrying out a feasibility analysis.</w:t>
+        <w:t xml:space="preserve"> is to determine if an</w:t>
+      </w:r>
+      <w:r>
+        <w:t xml:space="preserve"> organisation is capable of carrying out the project without major problems. Project needs can also be identified from carrying out a feasibility analysis.</w:t>
       </w:r>
       <w:r>
         <w:rPr>
@@ -150,25 +219,45 @@
         <w:rPr>
           <w:szCs w:val="24"/>
         </w:rPr>
-        <w:t xml:space="preserve">The feasibility of this project will be carried out in terms of technical feasibility, economic feasibility, social feasibility and operational feasibility. </w:t>
+        <w:t>The feasibility of this proj</w:t>
+      </w:r>
+      <w:r>
+        <w:rPr>
+          <w:szCs w:val="24"/>
+        </w:rPr>
+        <w:t>ect will be carried out in classifications</w:t>
+      </w:r>
+      <w:r>
+        <w:rPr>
+          <w:szCs w:val="24"/>
+        </w:rPr>
+        <w:t xml:space="preserve"> of technical feasibility, economic feasibility, social feasibility and operational feasibility. </w:t>
       </w:r>
     </w:p>
     <w:p>
       <w:pPr>
         <w:pStyle w:val="Heading3"/>
         <w:rPr>
+          <w:rFonts w:cs="Times New Roman"/>
           <w:color w:val="FF0000"/>
         </w:rPr>
       </w:pPr>
       <w:r>
+        <w:rPr>
+          <w:rFonts w:cs="Times New Roman"/>
+        </w:rPr>
         <w:lastRenderedPageBreak/>
         <w:t>2.3.1 Technical F</w:t>
       </w:r>
       <w:r>
+        <w:rPr>
+          <w:rFonts w:cs="Times New Roman"/>
+        </w:rPr>
         <w:t>easibility</w:t>
       </w:r>
       <w:r>
         <w:rPr>
+          <w:rFonts w:cs="Times New Roman"/>
           <w:color w:val="FF0000"/>
         </w:rPr>
         <w:t xml:space="preserve"> </w:t>
@@ -184,7 +273,43 @@
         <w:rPr>
           <w:szCs w:val="24"/>
         </w:rPr>
-        <w:t xml:space="preserve">Technical feasibility deals with the identifying and analyzing different equipment that is hardware and software and necessary for a project implementation. </w:t>
+        <w:t>Technical feasibility deals</w:t>
+      </w:r>
+      <w:r>
+        <w:rPr>
+          <w:szCs w:val="24"/>
+        </w:rPr>
+        <w:t xml:space="preserve"> with identifying and analys</w:t>
+      </w:r>
+      <w:r>
+        <w:rPr>
+          <w:szCs w:val="24"/>
+        </w:rPr>
+        <w:t>ing different equipment</w:t>
+      </w:r>
+      <w:r>
+        <w:rPr>
+          <w:szCs w:val="24"/>
+        </w:rPr>
+        <w:t>,</w:t>
+      </w:r>
+      <w:r>
+        <w:rPr>
+          <w:szCs w:val="24"/>
+        </w:rPr>
+        <w:t xml:space="preserve"> t</w:t>
+      </w:r>
+      <w:r>
+        <w:rPr>
+          <w:szCs w:val="24"/>
+        </w:rPr>
+        <w:t>hat is hardware and software,</w:t>
+      </w:r>
+      <w:r>
+        <w:rPr>
+          <w:szCs w:val="24"/>
+        </w:rPr>
+        <w:t xml:space="preserve"> necessary for a project implementation. </w:t>
       </w:r>
       <w:r>
         <w:rPr>
@@ -202,11 +327,20 @@
     <w:p>
       <w:pPr>
         <w:pStyle w:val="Heading4"/>
-      </w:pPr>
-      <w:r>
+        <w:rPr>
+          <w:rFonts w:cs="Times New Roman"/>
+        </w:rPr>
+      </w:pPr>
+      <w:r>
+        <w:rPr>
+          <w:rFonts w:cs="Times New Roman"/>
+        </w:rPr>
         <w:t xml:space="preserve">2.3.1.1 </w:t>
       </w:r>
       <w:r>
+        <w:rPr>
+          <w:rFonts w:cs="Times New Roman"/>
+        </w:rPr>
         <w:t xml:space="preserve">Hardware Components and Software Requirements </w:t>
       </w:r>
     </w:p>
@@ -278,7 +412,19 @@
               <w:rPr>
                 <w:szCs w:val="24"/>
               </w:rPr>
-              <w:t>Cost (US$)</w:t>
+              <w:t xml:space="preserve">Cost </w:t>
+            </w:r>
+            <w:r>
+              <w:rPr>
+                <w:szCs w:val="24"/>
+              </w:rPr>
+              <w:t xml:space="preserve">for 20 vehicles </w:t>
+            </w:r>
+            <w:r>
+              <w:rPr>
+                <w:szCs w:val="24"/>
+              </w:rPr>
+              <w:t>(US$)</w:t>
             </w:r>
           </w:p>
         </w:tc>
@@ -339,9 +485,92 @@
           <w:p>
             <w:pPr>
               <w:rPr>
-                <w:szCs w:val="24"/>
-              </w:rPr>
-            </w:pPr>
+                <w:b w:val="0"/>
+                <w:szCs w:val="24"/>
+              </w:rPr>
+            </w:pPr>
+            <w:r>
+              <w:rPr>
+                <w:b w:val="0"/>
+                <w:szCs w:val="24"/>
+              </w:rPr>
+              <w:t xml:space="preserve">Voltage Sensor </w:t>
+            </w:r>
+          </w:p>
+          <w:p>
+            <w:pPr>
+              <w:rPr>
+                <w:b w:val="0"/>
+                <w:szCs w:val="24"/>
+              </w:rPr>
+            </w:pPr>
+            <w:r>
+              <w:rPr>
+                <w:b w:val="0"/>
+                <w:szCs w:val="24"/>
+              </w:rPr>
+              <w:t>GSM Module</w:t>
+            </w:r>
+          </w:p>
+          <w:p>
+            <w:pPr>
+              <w:rPr>
+                <w:b w:val="0"/>
+                <w:szCs w:val="24"/>
+              </w:rPr>
+            </w:pPr>
+            <w:r>
+              <w:rPr>
+                <w:b w:val="0"/>
+                <w:szCs w:val="24"/>
+              </w:rPr>
+              <w:t xml:space="preserve">GPS Module </w:t>
+            </w:r>
+          </w:p>
+          <w:p>
+            <w:pPr>
+              <w:rPr>
+                <w:b w:val="0"/>
+                <w:szCs w:val="24"/>
+              </w:rPr>
+            </w:pPr>
+            <w:r>
+              <w:rPr>
+                <w:b w:val="0"/>
+                <w:szCs w:val="24"/>
+              </w:rPr>
+              <w:t>Arduino Microcontroller</w:t>
+            </w:r>
+          </w:p>
+          <w:p>
+            <w:pPr>
+              <w:rPr>
+                <w:b w:val="0"/>
+                <w:szCs w:val="24"/>
+              </w:rPr>
+            </w:pPr>
+            <w:r>
+              <w:rPr>
+                <w:b w:val="0"/>
+                <w:szCs w:val="24"/>
+              </w:rPr>
+              <w:t>AVR Adapter</w:t>
+            </w:r>
+          </w:p>
+          <w:p>
+            <w:pPr>
+              <w:rPr>
+                <w:b w:val="0"/>
+                <w:szCs w:val="24"/>
+              </w:rPr>
+            </w:pPr>
+            <w:r>
+              <w:rPr>
+                <w:b w:val="0"/>
+                <w:szCs w:val="24"/>
+              </w:rPr>
+              <w:t>Charging System</w:t>
+            </w:r>
           </w:p>
         </w:tc>
         <w:tc>
@@ -368,6 +597,82 @@
                 <w:szCs w:val="24"/>
               </w:rPr>
             </w:pPr>
+            <w:r>
+              <w:rPr>
+                <w:szCs w:val="24"/>
+              </w:rPr>
+              <w:t>140.00</w:t>
+            </w:r>
+          </w:p>
+          <w:p>
+            <w:pPr>
+              <w:cnfStyle w:val="000000000000" w:firstRow="0" w:lastRow="0" w:firstColumn="0" w:lastColumn="0" w:oddVBand="0" w:evenVBand="0" w:oddHBand="0" w:evenHBand="0" w:firstRowFirstColumn="0" w:firstRowLastColumn="0" w:lastRowFirstColumn="0" w:lastRowLastColumn="0"/>
+              <w:rPr>
+                <w:szCs w:val="24"/>
+              </w:rPr>
+            </w:pPr>
+            <w:r>
+              <w:rPr>
+                <w:szCs w:val="24"/>
+              </w:rPr>
+              <w:t>400.00</w:t>
+            </w:r>
+          </w:p>
+          <w:p>
+            <w:pPr>
+              <w:cnfStyle w:val="000000000000" w:firstRow="0" w:lastRow="0" w:firstColumn="0" w:lastColumn="0" w:oddVBand="0" w:evenVBand="0" w:oddHBand="0" w:evenHBand="0" w:firstRowFirstColumn="0" w:firstRowLastColumn="0" w:lastRowFirstColumn="0" w:lastRowLastColumn="0"/>
+              <w:rPr>
+                <w:szCs w:val="24"/>
+              </w:rPr>
+            </w:pPr>
+            <w:r>
+              <w:rPr>
+                <w:szCs w:val="24"/>
+              </w:rPr>
+              <w:t>1,000.00</w:t>
+            </w:r>
+          </w:p>
+          <w:p>
+            <w:pPr>
+              <w:cnfStyle w:val="000000000000" w:firstRow="0" w:lastRow="0" w:firstColumn="0" w:lastColumn="0" w:oddVBand="0" w:evenVBand="0" w:oddHBand="0" w:evenHBand="0" w:firstRowFirstColumn="0" w:firstRowLastColumn="0" w:lastRowFirstColumn="0" w:lastRowLastColumn="0"/>
+              <w:rPr>
+                <w:szCs w:val="24"/>
+              </w:rPr>
+            </w:pPr>
+            <w:r>
+              <w:rPr>
+                <w:szCs w:val="24"/>
+              </w:rPr>
+              <w:t>800.00</w:t>
+            </w:r>
+          </w:p>
+          <w:p>
+            <w:pPr>
+              <w:cnfStyle w:val="000000000000" w:firstRow="0" w:lastRow="0" w:firstColumn="0" w:lastColumn="0" w:oddVBand="0" w:evenVBand="0" w:oddHBand="0" w:evenHBand="0" w:firstRowFirstColumn="0" w:firstRowLastColumn="0" w:lastRowFirstColumn="0" w:lastRowLastColumn="0"/>
+              <w:rPr>
+                <w:szCs w:val="24"/>
+              </w:rPr>
+            </w:pPr>
+            <w:r>
+              <w:rPr>
+                <w:szCs w:val="24"/>
+              </w:rPr>
+              <w:t>400.00</w:t>
+            </w:r>
+          </w:p>
+          <w:p>
+            <w:pPr>
+              <w:cnfStyle w:val="000000000000" w:firstRow="0" w:lastRow="0" w:firstColumn="0" w:lastColumn="0" w:oddVBand="0" w:evenVBand="0" w:oddHBand="0" w:evenHBand="0" w:firstRowFirstColumn="0" w:firstRowLastColumn="0" w:lastRowFirstColumn="0" w:lastRowLastColumn="0"/>
+              <w:rPr>
+                <w:szCs w:val="24"/>
+              </w:rPr>
+            </w:pPr>
+            <w:r>
+              <w:rPr>
+                <w:szCs w:val="24"/>
+              </w:rPr>
+              <w:t>400.00</w:t>
+            </w:r>
           </w:p>
         </w:tc>
       </w:tr>
@@ -427,9 +732,84 @@
           <w:p>
             <w:pPr>
               <w:rPr>
-                <w:szCs w:val="24"/>
-              </w:rPr>
-            </w:pPr>
+                <w:b w:val="0"/>
+                <w:szCs w:val="24"/>
+              </w:rPr>
+            </w:pPr>
+            <w:r>
+              <w:rPr>
+                <w:b w:val="0"/>
+                <w:szCs w:val="24"/>
+              </w:rPr>
+              <w:t>Wi-Fi</w:t>
+            </w:r>
+            <w:r>
+              <w:rPr>
+                <w:b w:val="0"/>
+                <w:szCs w:val="24"/>
+              </w:rPr>
+              <w:t xml:space="preserve"> Module</w:t>
+            </w:r>
+          </w:p>
+          <w:p>
+            <w:pPr>
+              <w:rPr>
+                <w:b w:val="0"/>
+                <w:szCs w:val="24"/>
+              </w:rPr>
+            </w:pPr>
+            <w:r>
+              <w:rPr>
+                <w:b w:val="0"/>
+                <w:szCs w:val="24"/>
+              </w:rPr>
+              <w:t>Display Screen</w:t>
+            </w:r>
+          </w:p>
+          <w:p>
+            <w:pPr>
+              <w:rPr>
+                <w:b w:val="0"/>
+                <w:szCs w:val="24"/>
+              </w:rPr>
+            </w:pPr>
+            <w:r>
+              <w:rPr>
+                <w:b w:val="0"/>
+                <w:szCs w:val="24"/>
+              </w:rPr>
+              <w:t xml:space="preserve">Microcontroller Board </w:t>
+            </w:r>
+          </w:p>
+          <w:p>
+            <w:pPr>
+              <w:rPr>
+                <w:b w:val="0"/>
+                <w:szCs w:val="24"/>
+              </w:rPr>
+            </w:pPr>
+            <w:r>
+              <w:rPr>
+                <w:b w:val="0"/>
+                <w:szCs w:val="24"/>
+              </w:rPr>
+              <w:t xml:space="preserve">LED Lights </w:t>
+            </w:r>
+          </w:p>
+          <w:p>
+            <w:pPr>
+              <w:rPr>
+                <w:b w:val="0"/>
+                <w:szCs w:val="24"/>
+              </w:rPr>
+            </w:pPr>
+            <w:r>
+              <w:rPr>
+                <w:b w:val="0"/>
+                <w:szCs w:val="24"/>
+              </w:rPr>
+              <w:t>Charging System</w:t>
+            </w:r>
           </w:p>
         </w:tc>
         <w:tc>
@@ -456,6 +836,68 @@
                 <w:szCs w:val="24"/>
               </w:rPr>
             </w:pPr>
+            <w:r>
+              <w:rPr>
+                <w:szCs w:val="24"/>
+              </w:rPr>
+              <w:t>400.00</w:t>
+            </w:r>
+          </w:p>
+          <w:p>
+            <w:pPr>
+              <w:cnfStyle w:val="000000000000" w:firstRow="0" w:lastRow="0" w:firstColumn="0" w:lastColumn="0" w:oddVBand="0" w:evenVBand="0" w:oddHBand="0" w:evenHBand="0" w:firstRowFirstColumn="0" w:firstRowLastColumn="0" w:lastRowFirstColumn="0" w:lastRowLastColumn="0"/>
+              <w:rPr>
+                <w:szCs w:val="24"/>
+              </w:rPr>
+            </w:pPr>
+            <w:r>
+              <w:rPr>
+                <w:szCs w:val="24"/>
+              </w:rPr>
+              <w:t>1,000.00</w:t>
+            </w:r>
+          </w:p>
+          <w:p>
+            <w:pPr>
+              <w:cnfStyle w:val="000000000000" w:firstRow="0" w:lastRow="0" w:firstColumn="0" w:lastColumn="0" w:oddVBand="0" w:evenVBand="0" w:oddHBand="0" w:evenHBand="0" w:firstRowFirstColumn="0" w:firstRowLastColumn="0" w:lastRowFirstColumn="0" w:lastRowLastColumn="0"/>
+              <w:rPr>
+                <w:szCs w:val="24"/>
+              </w:rPr>
+            </w:pPr>
+            <w:r>
+              <w:rPr>
+                <w:szCs w:val="24"/>
+              </w:rPr>
+              <w:t>800.00</w:t>
+            </w:r>
+          </w:p>
+          <w:p>
+            <w:pPr>
+              <w:cnfStyle w:val="000000000000" w:firstRow="0" w:lastRow="0" w:firstColumn="0" w:lastColumn="0" w:oddVBand="0" w:evenVBand="0" w:oddHBand="0" w:evenHBand="0" w:firstRowFirstColumn="0" w:firstRowLastColumn="0" w:lastRowFirstColumn="0" w:lastRowLastColumn="0"/>
+              <w:rPr>
+                <w:szCs w:val="24"/>
+              </w:rPr>
+            </w:pPr>
+            <w:r>
+              <w:rPr>
+                <w:szCs w:val="24"/>
+              </w:rPr>
+              <w:t>300.00</w:t>
+            </w:r>
+          </w:p>
+          <w:p>
+            <w:pPr>
+              <w:cnfStyle w:val="000000000000" w:firstRow="0" w:lastRow="0" w:firstColumn="0" w:lastColumn="0" w:oddVBand="0" w:evenVBand="0" w:oddHBand="0" w:evenHBand="0" w:firstRowFirstColumn="0" w:firstRowLastColumn="0" w:lastRowFirstColumn="0" w:lastRowLastColumn="0"/>
+              <w:rPr>
+                <w:szCs w:val="24"/>
+              </w:rPr>
+            </w:pPr>
+            <w:r>
+              <w:rPr>
+                <w:szCs w:val="24"/>
+              </w:rPr>
+              <w:t>800.00</w:t>
+            </w:r>
           </w:p>
         </w:tc>
       </w:tr>
@@ -470,16 +912,15 @@
           </w:tcPr>
           <w:p>
             <w:pPr>
-              <w:jc w:val="left"/>
-              <w:rPr>
-                <w:szCs w:val="24"/>
-              </w:rPr>
-            </w:pPr>
-            <w:r>
-              <w:t>Web Application</w:t>
-            </w:r>
-            <w:r>
-              <w:t xml:space="preserve"> Development</w:t>
+              <w:rPr>
+                <w:szCs w:val="24"/>
+              </w:rPr>
+            </w:pPr>
+            <w:r>
+              <w:rPr>
+                <w:szCs w:val="24"/>
+              </w:rPr>
+              <w:t>Total</w:t>
             </w:r>
           </w:p>
         </w:tc>
@@ -491,6 +932,7 @@
             <w:pPr>
               <w:cnfStyle w:val="000000100000" w:firstRow="0" w:lastRow="0" w:firstColumn="0" w:lastColumn="0" w:oddVBand="0" w:evenVBand="0" w:oddHBand="1" w:evenHBand="0" w:firstRowFirstColumn="0" w:firstRowLastColumn="0" w:lastRowFirstColumn="0" w:lastRowLastColumn="0"/>
               <w:rPr>
+                <w:b/>
                 <w:szCs w:val="24"/>
               </w:rPr>
             </w:pPr>
@@ -504,221 +946,17 @@
             <w:pPr>
               <w:cnfStyle w:val="000000100000" w:firstRow="0" w:lastRow="0" w:firstColumn="0" w:lastColumn="0" w:oddVBand="0" w:evenVBand="0" w:oddHBand="1" w:evenHBand="0" w:firstRowFirstColumn="0" w:firstRowLastColumn="0" w:lastRowFirstColumn="0" w:lastRowLastColumn="0"/>
               <w:rPr>
-                <w:szCs w:val="24"/>
-              </w:rPr>
-            </w:pPr>
-          </w:p>
-        </w:tc>
-      </w:tr>
-      <w:tr>
-        <w:tc>
-          <w:tcPr>
-            <w:cnfStyle w:val="001000000000" w:firstRow="0" w:lastRow="0" w:firstColumn="1" w:lastColumn="0" w:oddVBand="0" w:evenVBand="0" w:oddHBand="0" w:evenHBand="0" w:firstRowFirstColumn="0" w:firstRowLastColumn="0" w:lastRowFirstColumn="0" w:lastRowLastColumn="0"/>
-            <w:tcW w:w="3116" w:type="dxa"/>
-          </w:tcPr>
-          <w:p>
-            <w:pPr>
-              <w:rPr>
-                <w:szCs w:val="24"/>
-              </w:rPr>
-            </w:pPr>
-            <w:r>
-              <w:rPr>
-                <w:b w:val="0"/>
-              </w:rPr>
-              <w:t xml:space="preserve"> </w:t>
-            </w:r>
-          </w:p>
-        </w:tc>
-        <w:tc>
-          <w:tcPr>
-            <w:tcW w:w="3117" w:type="dxa"/>
-          </w:tcPr>
-          <w:p>
-            <w:pPr>
-              <w:cnfStyle w:val="000000000000" w:firstRow="0" w:lastRow="0" w:firstColumn="0" w:lastColumn="0" w:oddVBand="0" w:evenVBand="0" w:oddHBand="0" w:evenHBand="0" w:firstRowFirstColumn="0" w:firstRowLastColumn="0" w:lastRowFirstColumn="0" w:lastRowLastColumn="0"/>
-              <w:rPr>
-                <w:szCs w:val="24"/>
-              </w:rPr>
-            </w:pPr>
-          </w:p>
-        </w:tc>
-        <w:tc>
-          <w:tcPr>
-            <w:tcW w:w="3117" w:type="dxa"/>
-          </w:tcPr>
-          <w:p>
-            <w:pPr>
-              <w:cnfStyle w:val="000000000000" w:firstRow="0" w:lastRow="0" w:firstColumn="0" w:lastColumn="0" w:oddVBand="0" w:evenVBand="0" w:oddHBand="0" w:evenHBand="0" w:firstRowFirstColumn="0" w:firstRowLastColumn="0" w:lastRowFirstColumn="0" w:lastRowLastColumn="0"/>
-              <w:rPr>
-                <w:szCs w:val="24"/>
-              </w:rPr>
-            </w:pPr>
-          </w:p>
-        </w:tc>
-      </w:tr>
-      <w:tr>
-        <w:trPr>
-          <w:cnfStyle w:val="000000100000" w:firstRow="0" w:lastRow="0" w:firstColumn="0" w:lastColumn="0" w:oddVBand="0" w:evenVBand="0" w:oddHBand="1" w:evenHBand="0" w:firstRowFirstColumn="0" w:firstRowLastColumn="0" w:lastRowFirstColumn="0" w:lastRowLastColumn="0"/>
-        </w:trPr>
-        <w:tc>
-          <w:tcPr>
-            <w:cnfStyle w:val="001000000000" w:firstRow="0" w:lastRow="0" w:firstColumn="1" w:lastColumn="0" w:oddVBand="0" w:evenVBand="0" w:oddHBand="0" w:evenHBand="0" w:firstRowFirstColumn="0" w:firstRowLastColumn="0" w:lastRowFirstColumn="0" w:lastRowLastColumn="0"/>
-            <w:tcW w:w="3116" w:type="dxa"/>
-          </w:tcPr>
-          <w:p>
-            <w:r>
-              <w:t>Web Hosting Requirements</w:t>
-            </w:r>
-          </w:p>
-        </w:tc>
-        <w:tc>
-          <w:tcPr>
-            <w:tcW w:w="3117" w:type="dxa"/>
-          </w:tcPr>
-          <w:p>
-            <w:pPr>
-              <w:cnfStyle w:val="000000100000" w:firstRow="0" w:lastRow="0" w:firstColumn="0" w:lastColumn="0" w:oddVBand="0" w:evenVBand="0" w:oddHBand="1" w:evenHBand="0" w:firstRowFirstColumn="0" w:firstRowLastColumn="0" w:lastRowFirstColumn="0" w:lastRowLastColumn="0"/>
-              <w:rPr>
-                <w:szCs w:val="24"/>
-              </w:rPr>
-            </w:pPr>
-          </w:p>
-        </w:tc>
-        <w:tc>
-          <w:tcPr>
-            <w:tcW w:w="3117" w:type="dxa"/>
-          </w:tcPr>
-          <w:p>
-            <w:pPr>
-              <w:cnfStyle w:val="000000100000" w:firstRow="0" w:lastRow="0" w:firstColumn="0" w:lastColumn="0" w:oddVBand="0" w:evenVBand="0" w:oddHBand="1" w:evenHBand="0" w:firstRowFirstColumn="0" w:firstRowLastColumn="0" w:lastRowFirstColumn="0" w:lastRowLastColumn="0"/>
-              <w:rPr>
-                <w:szCs w:val="24"/>
-              </w:rPr>
-            </w:pPr>
-          </w:p>
-        </w:tc>
-      </w:tr>
-      <w:tr>
-        <w:tc>
-          <w:tcPr>
-            <w:cnfStyle w:val="001000000000" w:firstRow="0" w:lastRow="0" w:firstColumn="1" w:lastColumn="0" w:oddVBand="0" w:evenVBand="0" w:oddHBand="0" w:evenHBand="0" w:firstRowFirstColumn="0" w:firstRowLastColumn="0" w:lastRowFirstColumn="0" w:lastRowLastColumn="0"/>
-            <w:tcW w:w="3116" w:type="dxa"/>
-          </w:tcPr>
-          <w:p>
-            <w:pPr>
-              <w:rPr>
-                <w:b w:val="0"/>
-              </w:rPr>
-            </w:pPr>
-            <w:r>
-              <w:rPr>
-                <w:b w:val="0"/>
-              </w:rPr>
-              <w:t xml:space="preserve">Web server </w:t>
-            </w:r>
-          </w:p>
-          <w:p>
-            <w:pPr>
-              <w:rPr>
-                <w:b w:val="0"/>
-              </w:rPr>
-            </w:pPr>
-            <w:r>
-              <w:rPr>
-                <w:b w:val="0"/>
-              </w:rPr>
-              <w:t xml:space="preserve">Web browser </w:t>
-            </w:r>
-          </w:p>
-          <w:p>
-            <w:pPr>
-              <w:rPr>
-                <w:b w:val="0"/>
-              </w:rPr>
-            </w:pPr>
-            <w:r>
-              <w:rPr>
-                <w:b w:val="0"/>
-              </w:rPr>
-              <w:t>FileZilla</w:t>
-            </w:r>
-          </w:p>
-        </w:tc>
-        <w:tc>
-          <w:tcPr>
-            <w:tcW w:w="3117" w:type="dxa"/>
-          </w:tcPr>
-          <w:p>
-            <w:pPr>
-              <w:cnfStyle w:val="000000000000" w:firstRow="0" w:lastRow="0" w:firstColumn="0" w:lastColumn="0" w:oddVBand="0" w:evenVBand="0" w:oddHBand="0" w:evenHBand="0" w:firstRowFirstColumn="0" w:firstRowLastColumn="0" w:lastRowFirstColumn="0" w:lastRowLastColumn="0"/>
-              <w:rPr>
-                <w:szCs w:val="24"/>
-              </w:rPr>
-            </w:pPr>
-          </w:p>
-        </w:tc>
-        <w:tc>
-          <w:tcPr>
-            <w:tcW w:w="3117" w:type="dxa"/>
-          </w:tcPr>
-          <w:p>
-            <w:pPr>
-              <w:cnfStyle w:val="000000000000" w:firstRow="0" w:lastRow="0" w:firstColumn="0" w:lastColumn="0" w:oddVBand="0" w:evenVBand="0" w:oddHBand="0" w:evenHBand="0" w:firstRowFirstColumn="0" w:firstRowLastColumn="0" w:lastRowFirstColumn="0" w:lastRowLastColumn="0"/>
-              <w:rPr>
-                <w:szCs w:val="24"/>
-              </w:rPr>
-            </w:pPr>
-          </w:p>
-        </w:tc>
-      </w:tr>
-      <w:tr>
-        <w:trPr>
-          <w:cnfStyle w:val="000000100000" w:firstRow="0" w:lastRow="0" w:firstColumn="0" w:lastColumn="0" w:oddVBand="0" w:evenVBand="0" w:oddHBand="1" w:evenHBand="0" w:firstRowFirstColumn="0" w:firstRowLastColumn="0" w:lastRowFirstColumn="0" w:lastRowLastColumn="0"/>
-        </w:trPr>
-        <w:tc>
-          <w:tcPr>
-            <w:cnfStyle w:val="001000000000" w:firstRow="0" w:lastRow="0" w:firstColumn="1" w:lastColumn="0" w:oddVBand="0" w:evenVBand="0" w:oddHBand="0" w:evenHBand="0" w:firstRowFirstColumn="0" w:firstRowLastColumn="0" w:lastRowFirstColumn="0" w:lastRowLastColumn="0"/>
-            <w:tcW w:w="3116" w:type="dxa"/>
-          </w:tcPr>
-          <w:p>
-            <w:pPr>
-              <w:rPr>
-                <w:szCs w:val="24"/>
-              </w:rPr>
-            </w:pPr>
-            <w:r>
-              <w:rPr>
-                <w:szCs w:val="24"/>
-              </w:rPr>
-              <w:t>Total</w:t>
-            </w:r>
-          </w:p>
-        </w:tc>
-        <w:tc>
-          <w:tcPr>
-            <w:tcW w:w="3117" w:type="dxa"/>
-          </w:tcPr>
-          <w:p>
-            <w:pPr>
-              <w:cnfStyle w:val="000000100000" w:firstRow="0" w:lastRow="0" w:firstColumn="0" w:lastColumn="0" w:oddVBand="0" w:evenVBand="0" w:oddHBand="1" w:evenHBand="0" w:firstRowFirstColumn="0" w:firstRowLastColumn="0" w:lastRowFirstColumn="0" w:lastRowLastColumn="0"/>
-              <w:rPr>
-                <w:szCs w:val="24"/>
-              </w:rPr>
-            </w:pPr>
-          </w:p>
-        </w:tc>
-        <w:tc>
-          <w:tcPr>
-            <w:tcW w:w="3117" w:type="dxa"/>
-          </w:tcPr>
-          <w:p>
-            <w:pPr>
-              <w:cnfStyle w:val="000000100000" w:firstRow="0" w:lastRow="0" w:firstColumn="0" w:lastColumn="0" w:oddVBand="0" w:evenVBand="0" w:oddHBand="1" w:evenHBand="0" w:firstRowFirstColumn="0" w:firstRowLastColumn="0" w:lastRowFirstColumn="0" w:lastRowLastColumn="0"/>
-              <w:rPr>
-                <w:szCs w:val="24"/>
-              </w:rPr>
-            </w:pPr>
+                <w:b/>
+                <w:szCs w:val="24"/>
+              </w:rPr>
+            </w:pPr>
+            <w:r>
+              <w:rPr>
+                <w:b/>
+                <w:szCs w:val="24"/>
+              </w:rPr>
+              <w:t>6,040.00</w:t>
+            </w:r>
           </w:p>
         </w:tc>
       </w:tr>
@@ -731,15 +969,25 @@
         <w:t xml:space="preserve">Table 2.1 </w:t>
       </w:r>
       <w:r>
-        <w:t>Hardware devices and components</w:t>
+        <w:t>Hardware device</w:t>
+      </w:r>
+      <w:r>
+        <w:t xml:space="preserve"> components</w:t>
       </w:r>
     </w:p>
     <w:p/>
     <w:p>
       <w:pPr>
         <w:pStyle w:val="Heading4"/>
-      </w:pPr>
-      <w:r>
+        <w:rPr>
+          <w:rFonts w:cs="Times New Roman"/>
+        </w:rPr>
+      </w:pPr>
+      <w:r>
+        <w:rPr>
+          <w:rFonts w:cs="Times New Roman"/>
+        </w:rPr>
+        <w:lastRenderedPageBreak/>
         <w:t xml:space="preserve">2.3.1.2 Web Application Needs </w:t>
       </w:r>
     </w:p>
@@ -835,7 +1083,6 @@
               <w:rPr>
                 <w:szCs w:val="24"/>
               </w:rPr>
-              <w:lastRenderedPageBreak/>
               <w:t>Development Tools</w:t>
             </w:r>
           </w:p>
@@ -868,16 +1115,31 @@
           <w:p>
             <w:pPr>
               <w:rPr>
-                <w:szCs w:val="24"/>
-              </w:rPr>
-            </w:pPr>
-            <w:r>
-              <w:rPr>
                 <w:b w:val="0"/>
               </w:rPr>
+            </w:pPr>
+            <w:r>
+              <w:rPr>
+                <w:b w:val="0"/>
+              </w:rPr>
               <w:t>Apache</w:t>
             </w:r>
           </w:p>
+          <w:p>
+            <w:pPr>
+              <w:rPr>
+                <w:b w:val="0"/>
+                <w:szCs w:val="24"/>
+              </w:rPr>
+            </w:pPr>
+            <w:r>
+              <w:rPr>
+                <w:b w:val="0"/>
+                <w:szCs w:val="24"/>
+              </w:rPr>
+              <w:t>Google Maps Interface API</w:t>
+            </w:r>
+          </w:p>
         </w:tc>
         <w:tc>
           <w:tcPr>
@@ -891,6 +1153,62 @@
               </w:rPr>
             </w:pPr>
           </w:p>
+          <w:p>
+            <w:pPr>
+              <w:cnfStyle w:val="000000100000" w:firstRow="0" w:lastRow="0" w:firstColumn="0" w:lastColumn="0" w:oddVBand="0" w:evenVBand="0" w:oddHBand="1" w:evenHBand="0" w:firstRowFirstColumn="0" w:firstRowLastColumn="0" w:lastRowFirstColumn="0" w:lastRowLastColumn="0"/>
+              <w:rPr>
+                <w:szCs w:val="24"/>
+              </w:rPr>
+            </w:pPr>
+            <w:r>
+              <w:rPr>
+                <w:szCs w:val="24"/>
+              </w:rPr>
+              <w:t>Open Source Software</w:t>
+            </w:r>
+          </w:p>
+          <w:p>
+            <w:pPr>
+              <w:cnfStyle w:val="000000100000" w:firstRow="0" w:lastRow="0" w:firstColumn="0" w:lastColumn="0" w:oddVBand="0" w:evenVBand="0" w:oddHBand="1" w:evenHBand="0" w:firstRowFirstColumn="0" w:firstRowLastColumn="0" w:lastRowFirstColumn="0" w:lastRowLastColumn="0"/>
+              <w:rPr>
+                <w:szCs w:val="24"/>
+              </w:rPr>
+            </w:pPr>
+            <w:r>
+              <w:rPr>
+                <w:szCs w:val="24"/>
+              </w:rPr>
+              <w:t>Open Source Software</w:t>
+            </w:r>
+          </w:p>
+          <w:p>
+            <w:pPr>
+              <w:cnfStyle w:val="000000100000" w:firstRow="0" w:lastRow="0" w:firstColumn="0" w:lastColumn="0" w:oddVBand="0" w:evenVBand="0" w:oddHBand="1" w:evenHBand="0" w:firstRowFirstColumn="0" w:firstRowLastColumn="0" w:lastRowFirstColumn="0" w:lastRowLastColumn="0"/>
+              <w:rPr>
+                <w:szCs w:val="24"/>
+              </w:rPr>
+            </w:pPr>
+            <w:r>
+              <w:rPr>
+                <w:szCs w:val="24"/>
+              </w:rPr>
+              <w:t>Open Source Software</w:t>
+            </w:r>
+          </w:p>
+          <w:p>
+            <w:pPr>
+              <w:cnfStyle w:val="000000100000" w:firstRow="0" w:lastRow="0" w:firstColumn="0" w:lastColumn="0" w:oddVBand="0" w:evenVBand="0" w:oddHBand="1" w:evenHBand="0" w:firstRowFirstColumn="0" w:firstRowLastColumn="0" w:lastRowFirstColumn="0" w:lastRowLastColumn="0"/>
+              <w:rPr>
+                <w:szCs w:val="24"/>
+              </w:rPr>
+            </w:pPr>
+            <w:r>
+              <w:rPr>
+                <w:szCs w:val="24"/>
+              </w:rPr>
+              <w:t>The google mapping interface application programming interface (API) is paid annually</w:t>
+            </w:r>
+          </w:p>
         </w:tc>
         <w:tc>
           <w:tcPr>
@@ -903,6 +1221,68 @@
                 <w:szCs w:val="24"/>
               </w:rPr>
             </w:pPr>
+          </w:p>
+          <w:p>
+            <w:pPr>
+              <w:cnfStyle w:val="000000100000" w:firstRow="0" w:lastRow="0" w:firstColumn="0" w:lastColumn="0" w:oddVBand="0" w:evenVBand="0" w:oddHBand="1" w:evenHBand="0" w:firstRowFirstColumn="0" w:firstRowLastColumn="0" w:lastRowFirstColumn="0" w:lastRowLastColumn="0"/>
+              <w:rPr>
+                <w:szCs w:val="24"/>
+              </w:rPr>
+            </w:pPr>
+            <w:r>
+              <w:rPr>
+                <w:szCs w:val="24"/>
+              </w:rPr>
+              <w:t>-</w:t>
+            </w:r>
+          </w:p>
+          <w:p>
+            <w:pPr>
+              <w:cnfStyle w:val="000000100000" w:firstRow="0" w:lastRow="0" w:firstColumn="0" w:lastColumn="0" w:oddVBand="0" w:evenVBand="0" w:oddHBand="1" w:evenHBand="0" w:firstRowFirstColumn="0" w:firstRowLastColumn="0" w:lastRowFirstColumn="0" w:lastRowLastColumn="0"/>
+              <w:rPr>
+                <w:szCs w:val="24"/>
+              </w:rPr>
+            </w:pPr>
+            <w:r>
+              <w:rPr>
+                <w:szCs w:val="24"/>
+              </w:rPr>
+              <w:t>-</w:t>
+            </w:r>
+          </w:p>
+          <w:p>
+            <w:pPr>
+              <w:cnfStyle w:val="000000100000" w:firstRow="0" w:lastRow="0" w:firstColumn="0" w:lastColumn="0" w:oddVBand="0" w:evenVBand="0" w:oddHBand="1" w:evenHBand="0" w:firstRowFirstColumn="0" w:firstRowLastColumn="0" w:lastRowFirstColumn="0" w:lastRowLastColumn="0"/>
+              <w:rPr>
+                <w:szCs w:val="24"/>
+              </w:rPr>
+            </w:pPr>
+            <w:r>
+              <w:rPr>
+                <w:szCs w:val="24"/>
+              </w:rPr>
+              <w:t>-</w:t>
+            </w:r>
+          </w:p>
+          <w:p>
+            <w:pPr>
+              <w:cnfStyle w:val="000000100000" w:firstRow="0" w:lastRow="0" w:firstColumn="0" w:lastColumn="0" w:oddVBand="0" w:evenVBand="0" w:oddHBand="1" w:evenHBand="0" w:firstRowFirstColumn="0" w:firstRowLastColumn="0" w:lastRowFirstColumn="0" w:lastRowLastColumn="0"/>
+              <w:rPr>
+                <w:szCs w:val="24"/>
+              </w:rPr>
+            </w:pPr>
+            <w:r>
+              <w:rPr>
+                <w:szCs w:val="24"/>
+              </w:rPr>
+              <w:t>100</w:t>
+            </w:r>
+            <w:r>
+              <w:rPr>
+                <w:szCs w:val="24"/>
+              </w:rPr>
+              <w:t>.00</w:t>
+            </w:r>
           </w:p>
         </w:tc>
       </w:tr>
@@ -913,8 +1293,16 @@
             <w:tcW w:w="3116" w:type="dxa"/>
           </w:tcPr>
           <w:p>
-            <w:r>
-              <w:t>Domain Name</w:t>
+            <w:pPr>
+              <w:rPr>
+                <w:szCs w:val="24"/>
+              </w:rPr>
+            </w:pPr>
+            <w:r>
+              <w:rPr>
+                <w:szCs w:val="24"/>
+              </w:rPr>
+              <w:t>Web Hosting</w:t>
             </w:r>
           </w:p>
           <w:p>
@@ -927,44 +1315,73 @@
               <w:rPr>
                 <w:b w:val="0"/>
               </w:rPr>
-              <w:t>Sirika.co.zw</w:t>
+              <w:t>Web Hosting Fees</w:t>
             </w:r>
           </w:p>
           <w:p>
             <w:pPr>
               <w:rPr>
                 <w:b w:val="0"/>
+                <w:szCs w:val="24"/>
               </w:rPr>
             </w:pPr>
             <w:r>
               <w:rPr>
                 <w:b w:val="0"/>
-              </w:rPr>
-              <w:t>Sirika.com</w:t>
+                <w:szCs w:val="24"/>
+              </w:rPr>
+              <w:t xml:space="preserve">FileZilla </w:t>
             </w:r>
           </w:p>
           <w:p>
             <w:pPr>
               <w:rPr>
                 <w:b w:val="0"/>
+                <w:szCs w:val="24"/>
               </w:rPr>
             </w:pPr>
             <w:r>
               <w:rPr>
                 <w:b w:val="0"/>
-              </w:rPr>
-              <w:t>Sirika.org</w:t>
-            </w:r>
-          </w:p>
-          <w:p>
-            <w:r>
+                <w:szCs w:val="24"/>
+              </w:rPr>
+              <w:t>Web browser</w:t>
+            </w:r>
+          </w:p>
+          <w:p>
+            <w:pPr>
               <w:rPr>
                 <w:b w:val="0"/>
               </w:rPr>
-              <w:t>Sirika.net</w:t>
-            </w:r>
-            <w:r>
-              <w:t xml:space="preserve"> </w:t>
+            </w:pPr>
+            <w:r>
+              <w:rPr>
+                <w:b w:val="0"/>
+              </w:rPr>
+              <w:t xml:space="preserve">Domain Names </w:t>
+            </w:r>
+          </w:p>
+          <w:p>
+            <w:pPr>
+              <w:rPr>
+                <w:b w:val="0"/>
+                <w:szCs w:val="24"/>
+              </w:rPr>
+            </w:pPr>
+          </w:p>
+          <w:p>
+            <w:pPr>
+              <w:rPr>
+                <w:b w:val="0"/>
+                <w:szCs w:val="24"/>
+              </w:rPr>
+            </w:pPr>
+            <w:r>
+              <w:rPr>
+                <w:b w:val="0"/>
+                <w:szCs w:val="24"/>
+              </w:rPr>
+              <w:t>SMS Gateway API</w:t>
             </w:r>
           </w:p>
         </w:tc>
@@ -980,6 +1397,90 @@
               </w:rPr>
             </w:pPr>
           </w:p>
+          <w:p>
+            <w:pPr>
+              <w:cnfStyle w:val="000000000000" w:firstRow="0" w:lastRow="0" w:firstColumn="0" w:lastColumn="0" w:oddVBand="0" w:evenVBand="0" w:oddHBand="0" w:evenHBand="0" w:firstRowFirstColumn="0" w:firstRowLastColumn="0" w:lastRowFirstColumn="0" w:lastRowLastColumn="0"/>
+              <w:rPr>
+                <w:szCs w:val="24"/>
+              </w:rPr>
+            </w:pPr>
+            <w:r>
+              <w:rPr>
+                <w:szCs w:val="24"/>
+              </w:rPr>
+              <w:t xml:space="preserve">Annual web hosting contract </w:t>
+            </w:r>
+          </w:p>
+          <w:p>
+            <w:pPr>
+              <w:cnfStyle w:val="000000000000" w:firstRow="0" w:lastRow="0" w:firstColumn="0" w:lastColumn="0" w:oddVBand="0" w:evenVBand="0" w:oddHBand="0" w:evenHBand="0" w:firstRowFirstColumn="0" w:firstRowLastColumn="0" w:lastRowFirstColumn="0" w:lastRowLastColumn="0"/>
+              <w:rPr>
+                <w:szCs w:val="24"/>
+              </w:rPr>
+            </w:pPr>
+            <w:r>
+              <w:rPr>
+                <w:szCs w:val="24"/>
+              </w:rPr>
+              <w:t>Open Source Software</w:t>
+            </w:r>
+          </w:p>
+          <w:p>
+            <w:pPr>
+              <w:cnfStyle w:val="000000000000" w:firstRow="0" w:lastRow="0" w:firstColumn="0" w:lastColumn="0" w:oddVBand="0" w:evenVBand="0" w:oddHBand="0" w:evenHBand="0" w:firstRowFirstColumn="0" w:firstRowLastColumn="0" w:lastRowFirstColumn="0" w:lastRowLastColumn="0"/>
+              <w:rPr>
+                <w:szCs w:val="24"/>
+              </w:rPr>
+            </w:pPr>
+            <w:r>
+              <w:rPr>
+                <w:szCs w:val="24"/>
+              </w:rPr>
+              <w:t>Open Source Software</w:t>
+            </w:r>
+          </w:p>
+          <w:p>
+            <w:pPr>
+              <w:cnfStyle w:val="000000000000" w:firstRow="0" w:lastRow="0" w:firstColumn="0" w:lastColumn="0" w:oddVBand="0" w:evenVBand="0" w:oddHBand="0" w:evenHBand="0" w:firstRowFirstColumn="0" w:firstRowLastColumn="0" w:lastRowFirstColumn="0" w:lastRowLastColumn="0"/>
+              <w:rPr>
+                <w:szCs w:val="24"/>
+              </w:rPr>
+            </w:pPr>
+            <w:r>
+              <w:rPr>
+                <w:szCs w:val="24"/>
+              </w:rPr>
+              <w:t xml:space="preserve">(sirika.co.zw, sirika.com, sirika.org, sirika.io, </w:t>
+            </w:r>
+            <w:r>
+              <w:rPr>
+                <w:szCs w:val="24"/>
+              </w:rPr>
+              <w:t>siria.net</w:t>
+            </w:r>
+            <w:proofErr w:type="gramStart"/>
+            <w:r>
+              <w:rPr>
+                <w:szCs w:val="24"/>
+              </w:rPr>
+              <w:t xml:space="preserve">, </w:t>
+            </w:r>
+            <w:r>
+              <w:rPr>
+                <w:szCs w:val="24"/>
+              </w:rPr>
+              <w:t>)</w:t>
+            </w:r>
+            <w:proofErr w:type="gramEnd"/>
+          </w:p>
+          <w:p>
+            <w:pPr>
+              <w:cnfStyle w:val="000000000000" w:firstRow="0" w:lastRow="0" w:firstColumn="0" w:lastColumn="0" w:oddVBand="0" w:evenVBand="0" w:oddHBand="0" w:evenHBand="0" w:firstRowFirstColumn="0" w:firstRowLastColumn="0" w:lastRowFirstColumn="0" w:lastRowLastColumn="0"/>
+              <w:rPr>
+                <w:szCs w:val="24"/>
+              </w:rPr>
+            </w:pPr>
+          </w:p>
         </w:tc>
         <w:tc>
           <w:tcPr>
@@ -992,6 +1493,96 @@
                 <w:szCs w:val="24"/>
               </w:rPr>
             </w:pPr>
+          </w:p>
+          <w:p>
+            <w:pPr>
+              <w:cnfStyle w:val="000000000000" w:firstRow="0" w:lastRow="0" w:firstColumn="0" w:lastColumn="0" w:oddVBand="0" w:evenVBand="0" w:oddHBand="0" w:evenHBand="0" w:firstRowFirstColumn="0" w:firstRowLastColumn="0" w:lastRowFirstColumn="0" w:lastRowLastColumn="0"/>
+              <w:rPr>
+                <w:szCs w:val="24"/>
+              </w:rPr>
+            </w:pPr>
+            <w:r>
+              <w:rPr>
+                <w:szCs w:val="24"/>
+              </w:rPr>
+              <w:t>200</w:t>
+            </w:r>
+            <w:r>
+              <w:rPr>
+                <w:szCs w:val="24"/>
+              </w:rPr>
+              <w:t>.00</w:t>
+            </w:r>
+          </w:p>
+          <w:p>
+            <w:pPr>
+              <w:cnfStyle w:val="000000000000" w:firstRow="0" w:lastRow="0" w:firstColumn="0" w:lastColumn="0" w:oddVBand="0" w:evenVBand="0" w:oddHBand="0" w:evenHBand="0" w:firstRowFirstColumn="0" w:firstRowLastColumn="0" w:lastRowFirstColumn="0" w:lastRowLastColumn="0"/>
+              <w:rPr>
+                <w:szCs w:val="24"/>
+              </w:rPr>
+            </w:pPr>
+            <w:r>
+              <w:rPr>
+                <w:szCs w:val="24"/>
+              </w:rPr>
+              <w:t>-</w:t>
+            </w:r>
+          </w:p>
+          <w:p>
+            <w:pPr>
+              <w:cnfStyle w:val="000000000000" w:firstRow="0" w:lastRow="0" w:firstColumn="0" w:lastColumn="0" w:oddVBand="0" w:evenVBand="0" w:oddHBand="0" w:evenHBand="0" w:firstRowFirstColumn="0" w:firstRowLastColumn="0" w:lastRowFirstColumn="0" w:lastRowLastColumn="0"/>
+              <w:rPr>
+                <w:szCs w:val="24"/>
+              </w:rPr>
+            </w:pPr>
+            <w:r>
+              <w:rPr>
+                <w:szCs w:val="24"/>
+              </w:rPr>
+              <w:t>-</w:t>
+            </w:r>
+          </w:p>
+          <w:p>
+            <w:pPr>
+              <w:cnfStyle w:val="000000000000" w:firstRow="0" w:lastRow="0" w:firstColumn="0" w:lastColumn="0" w:oddVBand="0" w:evenVBand="0" w:oddHBand="0" w:evenHBand="0" w:firstRowFirstColumn="0" w:firstRowLastColumn="0" w:lastRowFirstColumn="0" w:lastRowLastColumn="0"/>
+              <w:rPr>
+                <w:szCs w:val="24"/>
+              </w:rPr>
+            </w:pPr>
+            <w:r>
+              <w:rPr>
+                <w:szCs w:val="24"/>
+              </w:rPr>
+              <w:t>98</w:t>
+            </w:r>
+            <w:r>
+              <w:rPr>
+                <w:szCs w:val="24"/>
+              </w:rPr>
+              <w:t>.00</w:t>
+            </w:r>
+          </w:p>
+          <w:p>
+            <w:pPr>
+              <w:cnfStyle w:val="000000000000" w:firstRow="0" w:lastRow="0" w:firstColumn="0" w:lastColumn="0" w:oddVBand="0" w:evenVBand="0" w:oddHBand="0" w:evenHBand="0" w:firstRowFirstColumn="0" w:firstRowLastColumn="0" w:lastRowFirstColumn="0" w:lastRowLastColumn="0"/>
+              <w:rPr>
+                <w:szCs w:val="24"/>
+              </w:rPr>
+            </w:pPr>
+          </w:p>
+          <w:p>
+            <w:pPr>
+              <w:cnfStyle w:val="000000000000" w:firstRow="0" w:lastRow="0" w:firstColumn="0" w:lastColumn="0" w:oddVBand="0" w:evenVBand="0" w:oddHBand="0" w:evenHBand="0" w:firstRowFirstColumn="0" w:firstRowLastColumn="0" w:lastRowFirstColumn="0" w:lastRowLastColumn="0"/>
+              <w:rPr>
+                <w:szCs w:val="24"/>
+              </w:rPr>
+            </w:pPr>
+            <w:r>
+              <w:rPr>
+                <w:szCs w:val="24"/>
+              </w:rPr>
+              <w:t>1500.00</w:t>
+            </w:r>
           </w:p>
         </w:tc>
       </w:tr>
@@ -1011,60 +1602,7 @@
               </w:rPr>
             </w:pPr>
             <w:r>
-              <w:rPr>
-                <w:szCs w:val="24"/>
-              </w:rPr>
-              <w:t>Web Hosting</w:t>
-            </w:r>
-          </w:p>
-          <w:p>
-            <w:pPr>
-              <w:rPr>
-                <w:b w:val="0"/>
-                <w:szCs w:val="24"/>
-              </w:rPr>
-            </w:pPr>
-            <w:r>
-              <w:rPr>
-                <w:b w:val="0"/>
-                <w:szCs w:val="24"/>
-              </w:rPr>
-              <w:t xml:space="preserve">FileZilla </w:t>
-            </w:r>
-          </w:p>
-          <w:p>
-            <w:pPr>
-              <w:rPr>
-                <w:b w:val="0"/>
-                <w:szCs w:val="24"/>
-              </w:rPr>
-            </w:pPr>
-            <w:r>
-              <w:rPr>
-                <w:b w:val="0"/>
-                <w:szCs w:val="24"/>
-              </w:rPr>
-              <w:t>Web browser</w:t>
-            </w:r>
-          </w:p>
-          <w:p>
-            <w:pPr>
-              <w:rPr>
-                <w:szCs w:val="24"/>
-              </w:rPr>
-            </w:pPr>
-            <w:r>
-              <w:rPr>
-                <w:b w:val="0"/>
-                <w:szCs w:val="24"/>
-              </w:rPr>
-              <w:t>Hosting Fees</w:t>
-            </w:r>
-            <w:r>
-              <w:rPr>
-                <w:szCs w:val="24"/>
-              </w:rPr>
-              <w:t xml:space="preserve"> </w:t>
+              <w:t xml:space="preserve">Total </w:t>
             </w:r>
           </w:p>
         </w:tc>
@@ -1076,6 +1614,7 @@
             <w:pPr>
               <w:cnfStyle w:val="000000100000" w:firstRow="0" w:lastRow="0" w:firstColumn="0" w:lastColumn="0" w:oddVBand="0" w:evenVBand="0" w:oddHBand="1" w:evenHBand="0" w:firstRowFirstColumn="0" w:firstRowLastColumn="0" w:lastRowFirstColumn="0" w:lastRowLastColumn="0"/>
               <w:rPr>
+                <w:b/>
                 <w:szCs w:val="24"/>
               </w:rPr>
             </w:pPr>
@@ -1089,50 +1628,31 @@
             <w:pPr>
               <w:cnfStyle w:val="000000100000" w:firstRow="0" w:lastRow="0" w:firstColumn="0" w:lastColumn="0" w:oddVBand="0" w:evenVBand="0" w:oddHBand="1" w:evenHBand="0" w:firstRowFirstColumn="0" w:firstRowLastColumn="0" w:lastRowFirstColumn="0" w:lastRowLastColumn="0"/>
               <w:rPr>
-                <w:szCs w:val="24"/>
-              </w:rPr>
-            </w:pPr>
-          </w:p>
-        </w:tc>
-      </w:tr>
-      <w:tr>
-        <w:tc>
-          <w:tcPr>
-            <w:cnfStyle w:val="001000000000" w:firstRow="0" w:lastRow="0" w:firstColumn="1" w:lastColumn="0" w:oddVBand="0" w:evenVBand="0" w:oddHBand="0" w:evenHBand="0" w:firstRowFirstColumn="0" w:firstRowLastColumn="0" w:lastRowFirstColumn="0" w:lastRowLastColumn="0"/>
-            <w:tcW w:w="3116" w:type="dxa"/>
-          </w:tcPr>
-          <w:p>
-            <w:pPr>
-              <w:rPr>
-                <w:szCs w:val="24"/>
-              </w:rPr>
-            </w:pPr>
-          </w:p>
-        </w:tc>
-        <w:tc>
-          <w:tcPr>
-            <w:tcW w:w="3117" w:type="dxa"/>
-          </w:tcPr>
-          <w:p>
-            <w:pPr>
-              <w:cnfStyle w:val="000000000000" w:firstRow="0" w:lastRow="0" w:firstColumn="0" w:lastColumn="0" w:oddVBand="0" w:evenVBand="0" w:oddHBand="0" w:evenHBand="0" w:firstRowFirstColumn="0" w:firstRowLastColumn="0" w:lastRowFirstColumn="0" w:lastRowLastColumn="0"/>
-              <w:rPr>
-                <w:szCs w:val="24"/>
-              </w:rPr>
-            </w:pPr>
-          </w:p>
-        </w:tc>
-        <w:tc>
-          <w:tcPr>
-            <w:tcW w:w="3117" w:type="dxa"/>
-          </w:tcPr>
-          <w:p>
-            <w:pPr>
-              <w:cnfStyle w:val="000000000000" w:firstRow="0" w:lastRow="0" w:firstColumn="0" w:lastColumn="0" w:oddVBand="0" w:evenVBand="0" w:oddHBand="0" w:evenHBand="0" w:firstRowFirstColumn="0" w:firstRowLastColumn="0" w:lastRowFirstColumn="0" w:lastRowLastColumn="0"/>
-              <w:rPr>
-                <w:szCs w:val="24"/>
-              </w:rPr>
-            </w:pPr>
+                <w:b/>
+                <w:szCs w:val="24"/>
+              </w:rPr>
+            </w:pPr>
+            <w:r>
+              <w:rPr>
+                <w:b/>
+                <w:szCs w:val="24"/>
+              </w:rPr>
+              <w:t>18</w:t>
+            </w:r>
+            <w:r>
+              <w:rPr>
+                <w:b/>
+                <w:szCs w:val="24"/>
+              </w:rPr>
+              <w:t>98</w:t>
+            </w:r>
+            <w:r>
+              <w:rPr>
+                <w:b/>
+                <w:szCs w:val="24"/>
+              </w:rPr>
+              <w:t>.00</w:t>
+            </w:r>
           </w:p>
         </w:tc>
       </w:tr>
@@ -1157,17 +1677,26 @@
       <w:pPr>
         <w:pStyle w:val="Heading3"/>
         <w:rPr>
+          <w:rFonts w:cs="Times New Roman"/>
           <w:color w:val="FF0000"/>
         </w:rPr>
       </w:pPr>
       <w:r>
+        <w:rPr>
+          <w:rFonts w:cs="Times New Roman"/>
+        </w:rPr>
+        <w:lastRenderedPageBreak/>
         <w:t>2.3.2 Economic F</w:t>
       </w:r>
       <w:r>
+        <w:rPr>
+          <w:rFonts w:cs="Times New Roman"/>
+        </w:rPr>
         <w:t>easibility</w:t>
       </w:r>
       <w:r>
         <w:rPr>
+          <w:rFonts w:cs="Times New Roman"/>
           <w:color w:val="FF0000"/>
         </w:rPr>
         <w:t xml:space="preserve"> </w:t>
@@ -1175,7 +1704,34 @@
     </w:p>
     <w:p>
       <w:r>
-        <w:t xml:space="preserve">Economic feasibility is the evaluation of how profitable a project is. It outlines the benefits and aims to put a monetary value on the benefits as well as outlining the costs and putting a monetary value on the costs. The values are used to determine the profitability of a project. </w:t>
+        <w:t>Economic feasibility is the evaluation of how profitable a project is</w:t>
+      </w:r>
+      <w:r>
+        <w:t>.</w:t>
+      </w:r>
+      <w:r>
+        <w:t xml:space="preserve"> </w:t>
+      </w:r>
+      <w:r>
+        <w:rPr>
+          <w:szCs w:val="24"/>
+        </w:rPr>
+        <w:t>(Stephens 2005</w:t>
+      </w:r>
+      <w:r>
+        <w:rPr>
+          <w:szCs w:val="24"/>
+        </w:rPr>
+        <w:t>)</w:t>
+      </w:r>
+      <w:r>
+        <w:t>. It outlines the benefits</w:t>
+      </w:r>
+      <w:r>
+        <w:t xml:space="preserve"> of a project</w:t>
+      </w:r>
+      <w:r>
+        <w:t xml:space="preserve"> and aims to put a monetary value on the benefits as well as outlining the costs and putting a monetary value on the costs. The values are used to determine the profitability of a project. </w:t>
       </w:r>
       <w:r>
         <w:t xml:space="preserve">The </w:t>
@@ -1190,12 +1746,20 @@
     <w:p>
       <w:pPr>
         <w:pStyle w:val="Heading4"/>
-      </w:pPr>
-      <w:r>
-        <w:lastRenderedPageBreak/>
+        <w:rPr>
+          <w:rFonts w:cs="Times New Roman"/>
+        </w:rPr>
+      </w:pPr>
+      <w:r>
+        <w:rPr>
+          <w:rFonts w:cs="Times New Roman"/>
+        </w:rPr>
         <w:t>2.3.2.1 Cost Benefit A</w:t>
       </w:r>
       <w:r>
+        <w:rPr>
+          <w:rFonts w:cs="Times New Roman"/>
+        </w:rPr>
         <w:t>nalysis</w:t>
       </w:r>
     </w:p>
@@ -1225,8 +1789,8 @@
       </w:tblPr>
       <w:tblGrid>
         <w:gridCol w:w="3116"/>
-        <w:gridCol w:w="3117"/>
-        <w:gridCol w:w="3117"/>
+        <w:gridCol w:w="3989"/>
+        <w:gridCol w:w="2245"/>
       </w:tblGrid>
       <w:tr>
         <w:trPr>
@@ -1250,7 +1814,7 @@
         </w:tc>
         <w:tc>
           <w:tcPr>
-            <w:tcW w:w="3117" w:type="dxa"/>
+            <w:tcW w:w="3989" w:type="dxa"/>
           </w:tcPr>
           <w:p>
             <w:pPr>
@@ -1266,7 +1830,7 @@
         </w:tc>
         <w:tc>
           <w:tcPr>
-            <w:tcW w:w="3117" w:type="dxa"/>
+            <w:tcW w:w="2245" w:type="dxa"/>
           </w:tcPr>
           <w:p>
             <w:pPr>
@@ -1277,6 +1841,9 @@
             </w:pPr>
             <w:r>
               <w:t>Amount</w:t>
+            </w:r>
+            <w:r>
+              <w:t xml:space="preserve"> (US$)</w:t>
             </w:r>
           </w:p>
         </w:tc>
@@ -1298,7 +1865,7 @@
         </w:tc>
         <w:tc>
           <w:tcPr>
-            <w:tcW w:w="3117" w:type="dxa"/>
+            <w:tcW w:w="3989" w:type="dxa"/>
           </w:tcPr>
           <w:p>
             <w:pPr>
@@ -1311,12 +1878,15 @@
         </w:tc>
         <w:tc>
           <w:tcPr>
-            <w:tcW w:w="3117" w:type="dxa"/>
+            <w:tcW w:w="2245" w:type="dxa"/>
           </w:tcPr>
           <w:p>
             <w:pPr>
               <w:cnfStyle w:val="000000100000" w:firstRow="0" w:lastRow="0" w:firstColumn="0" w:lastColumn="0" w:oddVBand="0" w:evenVBand="0" w:oddHBand="1" w:evenHBand="0" w:firstRowFirstColumn="0" w:firstRowLastColumn="0" w:lastRowFirstColumn="0" w:lastRowLastColumn="0"/>
             </w:pPr>
+            <w:r>
+              <w:t>6,040.00</w:t>
+            </w:r>
           </w:p>
         </w:tc>
       </w:tr>
@@ -1334,7 +1904,7 @@
         </w:tc>
         <w:tc>
           <w:tcPr>
-            <w:tcW w:w="3117" w:type="dxa"/>
+            <w:tcW w:w="3989" w:type="dxa"/>
           </w:tcPr>
           <w:p>
             <w:pPr>
@@ -1347,12 +1917,21 @@
         </w:tc>
         <w:tc>
           <w:tcPr>
-            <w:tcW w:w="3117" w:type="dxa"/>
+            <w:tcW w:w="2245" w:type="dxa"/>
           </w:tcPr>
           <w:p>
             <w:pPr>
               <w:cnfStyle w:val="000000000000" w:firstRow="0" w:lastRow="0" w:firstColumn="0" w:lastColumn="0" w:oddVBand="0" w:evenVBand="0" w:oddHBand="0" w:evenHBand="0" w:firstRowFirstColumn="0" w:firstRowLastColumn="0" w:lastRowFirstColumn="0" w:lastRowLastColumn="0"/>
             </w:pPr>
+            <w:r>
+              <w:t>18</w:t>
+            </w:r>
+            <w:r>
+              <w:t>98</w:t>
+            </w:r>
+            <w:r>
+              <w:t>.00</w:t>
+            </w:r>
           </w:p>
         </w:tc>
       </w:tr>
@@ -1367,28 +1946,40 @@
           </w:tcPr>
           <w:p>
             <w:r>
-              <w:t>Training Costs</w:t>
-            </w:r>
-          </w:p>
-        </w:tc>
-        <w:tc>
-          <w:tcPr>
-            <w:tcW w:w="3117" w:type="dxa"/>
+              <w:t>Installation Costs</w:t>
+            </w:r>
+          </w:p>
+        </w:tc>
+        <w:tc>
+          <w:tcPr>
+            <w:tcW w:w="3989" w:type="dxa"/>
           </w:tcPr>
           <w:p>
             <w:pPr>
               <w:cnfStyle w:val="000000100000" w:firstRow="0" w:lastRow="0" w:firstColumn="0" w:lastColumn="0" w:oddVBand="0" w:evenVBand="0" w:oddHBand="1" w:evenHBand="0" w:firstRowFirstColumn="0" w:firstRowLastColumn="0" w:lastRowFirstColumn="0" w:lastRowLastColumn="0"/>
             </w:pPr>
-          </w:p>
-        </w:tc>
-        <w:tc>
-          <w:tcPr>
-            <w:tcW w:w="3117" w:type="dxa"/>
+            <w:r>
+              <w:t xml:space="preserve">Device installation, Member cards </w:t>
+            </w:r>
+            <w:r>
+              <w:t xml:space="preserve">printing and web deployment </w:t>
+            </w:r>
+          </w:p>
+        </w:tc>
+        <w:tc>
+          <w:tcPr>
+            <w:tcW w:w="2245" w:type="dxa"/>
           </w:tcPr>
           <w:p>
             <w:pPr>
               <w:cnfStyle w:val="000000100000" w:firstRow="0" w:lastRow="0" w:firstColumn="0" w:lastColumn="0" w:oddVBand="0" w:evenVBand="0" w:oddHBand="1" w:evenHBand="0" w:firstRowFirstColumn="0" w:firstRowLastColumn="0" w:lastRowFirstColumn="0" w:lastRowLastColumn="0"/>
             </w:pPr>
+            <w:r>
+              <w:t>5</w:t>
+            </w:r>
+            <w:r>
+              <w:t>,000.00</w:t>
+            </w:r>
           </w:p>
         </w:tc>
       </w:tr>
@@ -1400,56 +1991,34 @@
           </w:tcPr>
           <w:p>
             <w:r>
-              <w:t>Operational Costs</w:t>
-            </w:r>
-          </w:p>
-        </w:tc>
-        <w:tc>
-          <w:tcPr>
-            <w:tcW w:w="3117" w:type="dxa"/>
-          </w:tcPr>
-          <w:p>
-            <w:pPr>
-              <w:jc w:val="left"/>
+              <w:t>Training Costs</w:t>
+            </w:r>
+          </w:p>
+        </w:tc>
+        <w:tc>
+          <w:tcPr>
+            <w:tcW w:w="3989" w:type="dxa"/>
+          </w:tcPr>
+          <w:p>
+            <w:pPr>
               <w:cnfStyle w:val="000000000000" w:firstRow="0" w:lastRow="0" w:firstColumn="0" w:lastColumn="0" w:oddVBand="0" w:evenVBand="0" w:oddHBand="0" w:evenHBand="0" w:firstRowFirstColumn="0" w:firstRowLastColumn="0" w:lastRowFirstColumn="0" w:lastRowLastColumn="0"/>
             </w:pPr>
-            <w:r>
-              <w:t xml:space="preserve">Hardware Maintenance </w:t>
-            </w:r>
-          </w:p>
-          <w:p>
-            <w:pPr>
-              <w:jc w:val="left"/>
+          </w:p>
+        </w:tc>
+        <w:tc>
+          <w:tcPr>
+            <w:tcW w:w="2245" w:type="dxa"/>
+          </w:tcPr>
+          <w:p>
+            <w:pPr>
               <w:cnfStyle w:val="000000000000" w:firstRow="0" w:lastRow="0" w:firstColumn="0" w:lastColumn="0" w:oddVBand="0" w:evenVBand="0" w:oddHBand="0" w:evenHBand="0" w:firstRowFirstColumn="0" w:firstRowLastColumn="0" w:lastRowFirstColumn="0" w:lastRowLastColumn="0"/>
             </w:pPr>
             <w:r>
-              <w:t xml:space="preserve">Web Application Hosting </w:t>
-            </w:r>
-          </w:p>
-          <w:p>
-            <w:pPr>
-              <w:jc w:val="left"/>
-              <w:cnfStyle w:val="000000000000" w:firstRow="0" w:lastRow="0" w:firstColumn="0" w:lastColumn="0" w:oddVBand="0" w:evenVBand="0" w:oddHBand="0" w:evenHBand="0" w:firstRowFirstColumn="0" w:firstRowLastColumn="0" w:lastRowFirstColumn="0" w:lastRowLastColumn="0"/>
-            </w:pPr>
-            <w:r>
-              <w:t xml:space="preserve">Web Application Maintenance </w:t>
-            </w:r>
-          </w:p>
-          <w:p>
-            <w:pPr>
-              <w:jc w:val="left"/>
-              <w:cnfStyle w:val="000000000000" w:firstRow="0" w:lastRow="0" w:firstColumn="0" w:lastColumn="0" w:oddVBand="0" w:evenVBand="0" w:oddHBand="0" w:evenHBand="0" w:firstRowFirstColumn="0" w:firstRowLastColumn="0" w:lastRowFirstColumn="0" w:lastRowLastColumn="0"/>
-            </w:pPr>
-          </w:p>
-        </w:tc>
-        <w:tc>
-          <w:tcPr>
-            <w:tcW w:w="3117" w:type="dxa"/>
-          </w:tcPr>
-          <w:p>
-            <w:pPr>
-              <w:cnfStyle w:val="000000000000" w:firstRow="0" w:lastRow="0" w:firstColumn="0" w:lastColumn="0" w:oddVBand="0" w:evenVBand="0" w:oddHBand="0" w:evenHBand="0" w:firstRowFirstColumn="0" w:firstRowLastColumn="0" w:lastRowFirstColumn="0" w:lastRowLastColumn="0"/>
-            </w:pPr>
+              <w:t>300</w:t>
+            </w:r>
+            <w:r>
+              <w:t>.00</w:t>
+            </w:r>
           </w:p>
         </w:tc>
       </w:tr>
@@ -1462,11 +2031,15 @@
             <w:cnfStyle w:val="001000000000" w:firstRow="0" w:lastRow="0" w:firstColumn="1" w:lastColumn="0" w:oddVBand="0" w:evenVBand="0" w:oddHBand="0" w:evenHBand="0" w:firstRowFirstColumn="0" w:firstRowLastColumn="0" w:lastRowFirstColumn="0" w:lastRowLastColumn="0"/>
             <w:tcW w:w="3116" w:type="dxa"/>
           </w:tcPr>
-          <w:p/>
-        </w:tc>
-        <w:tc>
-          <w:tcPr>
-            <w:tcW w:w="3117" w:type="dxa"/>
+          <w:p>
+            <w:r>
+              <w:t>Marketing Costs</w:t>
+            </w:r>
+          </w:p>
+        </w:tc>
+        <w:tc>
+          <w:tcPr>
+            <w:tcW w:w="3989" w:type="dxa"/>
           </w:tcPr>
           <w:p>
             <w:pPr>
@@ -1476,12 +2049,15 @@
         </w:tc>
         <w:tc>
           <w:tcPr>
-            <w:tcW w:w="3117" w:type="dxa"/>
+            <w:tcW w:w="2245" w:type="dxa"/>
           </w:tcPr>
           <w:p>
             <w:pPr>
               <w:cnfStyle w:val="000000100000" w:firstRow="0" w:lastRow="0" w:firstColumn="0" w:lastColumn="0" w:oddVBand="0" w:evenVBand="0" w:oddHBand="1" w:evenHBand="0" w:firstRowFirstColumn="0" w:firstRowLastColumn="0" w:lastRowFirstColumn="0" w:lastRowLastColumn="0"/>
             </w:pPr>
+            <w:r>
+              <w:t>1,000.00</w:t>
+            </w:r>
           </w:p>
         </w:tc>
       </w:tr>
@@ -1491,26 +2067,115 @@
             <w:cnfStyle w:val="001000000000" w:firstRow="0" w:lastRow="0" w:firstColumn="1" w:lastColumn="0" w:oddVBand="0" w:evenVBand="0" w:oddHBand="0" w:evenHBand="0" w:firstRowFirstColumn="0" w:firstRowLastColumn="0" w:lastRowFirstColumn="0" w:lastRowLastColumn="0"/>
             <w:tcW w:w="3116" w:type="dxa"/>
           </w:tcPr>
-          <w:p/>
-        </w:tc>
-        <w:tc>
-          <w:tcPr>
-            <w:tcW w:w="3117" w:type="dxa"/>
+          <w:p>
+            <w:r>
+              <w:t>Operational Costs</w:t>
+            </w:r>
+          </w:p>
+        </w:tc>
+        <w:tc>
+          <w:tcPr>
+            <w:tcW w:w="3989" w:type="dxa"/>
           </w:tcPr>
           <w:p>
             <w:pPr>
               <w:cnfStyle w:val="000000000000" w:firstRow="0" w:lastRow="0" w:firstColumn="0" w:lastColumn="0" w:oddVBand="0" w:evenVBand="0" w:oddHBand="0" w:evenHBand="0" w:firstRowFirstColumn="0" w:firstRowLastColumn="0" w:lastRowFirstColumn="0" w:lastRowLastColumn="0"/>
             </w:pPr>
-          </w:p>
-        </w:tc>
-        <w:tc>
-          <w:tcPr>
-            <w:tcW w:w="3117" w:type="dxa"/>
-          </w:tcPr>
+            <w:r>
+              <w:t xml:space="preserve">Hardware Maintenance </w:t>
+            </w:r>
+          </w:p>
           <w:p>
             <w:pPr>
               <w:cnfStyle w:val="000000000000" w:firstRow="0" w:lastRow="0" w:firstColumn="0" w:lastColumn="0" w:oddVBand="0" w:evenVBand="0" w:oddHBand="0" w:evenHBand="0" w:firstRowFirstColumn="0" w:firstRowLastColumn="0" w:lastRowFirstColumn="0" w:lastRowLastColumn="0"/>
             </w:pPr>
+            <w:r>
+              <w:t xml:space="preserve">Web Application Hosting </w:t>
+            </w:r>
+          </w:p>
+          <w:p>
+            <w:pPr>
+              <w:cnfStyle w:val="000000000000" w:firstRow="0" w:lastRow="0" w:firstColumn="0" w:lastColumn="0" w:oddVBand="0" w:evenVBand="0" w:oddHBand="0" w:evenHBand="0" w:firstRowFirstColumn="0" w:firstRowLastColumn="0" w:lastRowFirstColumn="0" w:lastRowLastColumn="0"/>
+            </w:pPr>
+            <w:r>
+              <w:t xml:space="preserve">Web Application Maintenance </w:t>
+            </w:r>
+          </w:p>
+          <w:p>
+            <w:pPr>
+              <w:cnfStyle w:val="000000000000" w:firstRow="0" w:lastRow="0" w:firstColumn="0" w:lastColumn="0" w:oddVBand="0" w:evenVBand="0" w:oddHBand="0" w:evenHBand="0" w:firstRowFirstColumn="0" w:firstRowLastColumn="0" w:lastRowFirstColumn="0" w:lastRowLastColumn="0"/>
+            </w:pPr>
+            <w:r>
+              <w:t>Travelling Cards</w:t>
+            </w:r>
+          </w:p>
+          <w:p>
+            <w:pPr>
+              <w:cnfStyle w:val="000000000000" w:firstRow="0" w:lastRow="0" w:firstColumn="0" w:lastColumn="0" w:oddVBand="0" w:evenVBand="0" w:oddHBand="0" w:evenHBand="0" w:firstRowFirstColumn="0" w:firstRowLastColumn="0" w:lastRowFirstColumn="0" w:lastRowLastColumn="0"/>
+            </w:pPr>
+            <w:r>
+              <w:t>SMS Gateway API</w:t>
+            </w:r>
+          </w:p>
+        </w:tc>
+        <w:tc>
+          <w:tcPr>
+            <w:tcW w:w="2245" w:type="dxa"/>
+          </w:tcPr>
+          <w:p>
+            <w:pPr>
+              <w:cnfStyle w:val="000000000000" w:firstRow="0" w:lastRow="0" w:firstColumn="0" w:lastColumn="0" w:oddVBand="0" w:evenVBand="0" w:oddHBand="0" w:evenHBand="0" w:firstRowFirstColumn="0" w:firstRowLastColumn="0" w:lastRowFirstColumn="0" w:lastRowLastColumn="0"/>
+            </w:pPr>
+            <w:r>
+              <w:t>500</w:t>
+            </w:r>
+            <w:r>
+              <w:t>.00</w:t>
+            </w:r>
+          </w:p>
+          <w:p>
+            <w:pPr>
+              <w:cnfStyle w:val="000000000000" w:firstRow="0" w:lastRow="0" w:firstColumn="0" w:lastColumn="0" w:oddVBand="0" w:evenVBand="0" w:oddHBand="0" w:evenHBand="0" w:firstRowFirstColumn="0" w:firstRowLastColumn="0" w:lastRowFirstColumn="0" w:lastRowLastColumn="0"/>
+            </w:pPr>
+            <w:r>
+              <w:t>200</w:t>
+            </w:r>
+            <w:r>
+              <w:t>.00</w:t>
+            </w:r>
+          </w:p>
+          <w:p>
+            <w:pPr>
+              <w:cnfStyle w:val="000000000000" w:firstRow="0" w:lastRow="0" w:firstColumn="0" w:lastColumn="0" w:oddVBand="0" w:evenVBand="0" w:oddHBand="0" w:evenHBand="0" w:firstRowFirstColumn="0" w:firstRowLastColumn="0" w:lastRowFirstColumn="0" w:lastRowLastColumn="0"/>
+            </w:pPr>
+            <w:r>
+              <w:t>1</w:t>
+            </w:r>
+            <w:r>
+              <w:t>,</w:t>
+            </w:r>
+            <w:r>
+              <w:t>200</w:t>
+            </w:r>
+            <w:r>
+              <w:t>.00</w:t>
+            </w:r>
+          </w:p>
+          <w:p>
+            <w:pPr>
+              <w:cnfStyle w:val="000000000000" w:firstRow="0" w:lastRow="0" w:firstColumn="0" w:lastColumn="0" w:oddVBand="0" w:evenVBand="0" w:oddHBand="0" w:evenHBand="0" w:firstRowFirstColumn="0" w:firstRowLastColumn="0" w:lastRowFirstColumn="0" w:lastRowLastColumn="0"/>
+            </w:pPr>
+            <w:r>
+              <w:t>1,000.00</w:t>
+            </w:r>
+          </w:p>
+          <w:p>
+            <w:pPr>
+              <w:cnfStyle w:val="000000000000" w:firstRow="0" w:lastRow="0" w:firstColumn="0" w:lastColumn="0" w:oddVBand="0" w:evenVBand="0" w:oddHBand="0" w:evenHBand="0" w:firstRowFirstColumn="0" w:firstRowLastColumn="0" w:lastRowFirstColumn="0" w:lastRowLastColumn="0"/>
+            </w:pPr>
+            <w:r>
+              <w:t>1,000.00</w:t>
+            </w:r>
           </w:p>
         </w:tc>
       </w:tr>
@@ -1523,11 +2188,15 @@
             <w:cnfStyle w:val="001000000000" w:firstRow="0" w:lastRow="0" w:firstColumn="1" w:lastColumn="0" w:oddVBand="0" w:evenVBand="0" w:oddHBand="0" w:evenHBand="0" w:firstRowFirstColumn="0" w:firstRowLastColumn="0" w:lastRowFirstColumn="0" w:lastRowLastColumn="0"/>
             <w:tcW w:w="3116" w:type="dxa"/>
           </w:tcPr>
-          <w:p/>
-        </w:tc>
-        <w:tc>
-          <w:tcPr>
-            <w:tcW w:w="3117" w:type="dxa"/>
+          <w:p>
+            <w:r>
+              <w:t>Total Costs</w:t>
+            </w:r>
+          </w:p>
+        </w:tc>
+        <w:tc>
+          <w:tcPr>
+            <w:tcW w:w="3989" w:type="dxa"/>
           </w:tcPr>
           <w:p>
             <w:pPr>
@@ -1537,12 +2206,27 @@
         </w:tc>
         <w:tc>
           <w:tcPr>
-            <w:tcW w:w="3117" w:type="dxa"/>
+            <w:tcW w:w="2245" w:type="dxa"/>
           </w:tcPr>
           <w:p>
             <w:pPr>
               <w:cnfStyle w:val="000000100000" w:firstRow="0" w:lastRow="0" w:firstColumn="0" w:lastColumn="0" w:oddVBand="0" w:evenVBand="0" w:oddHBand="1" w:evenHBand="0" w:firstRowFirstColumn="0" w:firstRowLastColumn="0" w:lastRowFirstColumn="0" w:lastRowLastColumn="0"/>
-            </w:pPr>
+              <w:rPr>
+                <w:b/>
+              </w:rPr>
+            </w:pPr>
+            <w:r>
+              <w:rPr>
+                <w:b/>
+              </w:rPr>
+              <w:t>16</w:t>
+            </w:r>
+            <w:r>
+              <w:rPr>
+                <w:b/>
+              </w:rPr>
+              <w:t>,138.00</w:t>
+            </w:r>
           </w:p>
         </w:tc>
       </w:tr>
@@ -1570,6 +2254,7 @@
           <w:b/>
           <w:szCs w:val="24"/>
         </w:rPr>
+        <w:lastRenderedPageBreak/>
         <w:t>Benefits</w:t>
       </w:r>
     </w:p>
@@ -1662,20 +2347,7 @@
               <w:rPr>
                 <w:b w:val="0"/>
               </w:rPr>
-              <w:lastRenderedPageBreak/>
-              <w:t xml:space="preserve">Reduced </w:t>
-            </w:r>
-            <w:r>
-              <w:rPr>
-                <w:b w:val="0"/>
-              </w:rPr>
-              <w:t xml:space="preserve">Printing and Stationery </w:t>
-            </w:r>
-            <w:r>
-              <w:rPr>
-                <w:b w:val="0"/>
-              </w:rPr>
-              <w:t>Cost</w:t>
+              <w:t>Reduced Printing and Stationery Cost</w:t>
             </w:r>
           </w:p>
         </w:tc>
@@ -1687,6 +2359,12 @@
             <w:pPr>
               <w:cnfStyle w:val="000000100000" w:firstRow="0" w:lastRow="0" w:firstColumn="0" w:lastColumn="0" w:oddVBand="0" w:evenVBand="0" w:oddHBand="1" w:evenHBand="0" w:firstRowFirstColumn="0" w:firstRowLastColumn="0" w:lastRowFirstColumn="0" w:lastRowLastColumn="0"/>
             </w:pPr>
+            <w:r>
+              <w:t>2</w:t>
+            </w:r>
+            <w:r>
+              <w:t>,250.00</w:t>
+            </w:r>
           </w:p>
         </w:tc>
       </w:tr>
@@ -1706,7 +2384,7 @@
               <w:rPr>
                 <w:b w:val="0"/>
               </w:rPr>
-              <w:t>Reduction in labour costs</w:t>
+              <w:t xml:space="preserve">Reduction in revenue loss by staff </w:t>
             </w:r>
           </w:p>
         </w:tc>
@@ -1718,6 +2396,12 @@
             <w:pPr>
               <w:cnfStyle w:val="000000000000" w:firstRow="0" w:lastRow="0" w:firstColumn="0" w:lastColumn="0" w:oddVBand="0" w:evenVBand="0" w:oddHBand="0" w:evenHBand="0" w:firstRowFirstColumn="0" w:firstRowLastColumn="0" w:lastRowFirstColumn="0" w:lastRowLastColumn="0"/>
             </w:pPr>
+            <w:r>
+              <w:t>3,500</w:t>
+            </w:r>
+            <w:r>
+              <w:t>.00</w:t>
+            </w:r>
           </w:p>
         </w:tc>
       </w:tr>
@@ -1730,7 +2414,19 @@
             <w:cnfStyle w:val="001000000000" w:firstRow="0" w:lastRow="0" w:firstColumn="1" w:lastColumn="0" w:oddVBand="0" w:evenVBand="0" w:oddHBand="0" w:evenHBand="0" w:firstRowFirstColumn="0" w:firstRowLastColumn="0" w:lastRowFirstColumn="0" w:lastRowLastColumn="0"/>
             <w:tcW w:w="4675" w:type="dxa"/>
           </w:tcPr>
-          <w:p/>
+          <w:p>
+            <w:pPr>
+              <w:rPr>
+                <w:b w:val="0"/>
+              </w:rPr>
+            </w:pPr>
+            <w:r>
+              <w:rPr>
+                <w:b w:val="0"/>
+              </w:rPr>
+              <w:t xml:space="preserve">Increased customer base </w:t>
+            </w:r>
+          </w:p>
         </w:tc>
         <w:tc>
           <w:tcPr>
@@ -1740,6 +2436,12 @@
             <w:pPr>
               <w:cnfStyle w:val="000000100000" w:firstRow="0" w:lastRow="0" w:firstColumn="0" w:lastColumn="0" w:oddVBand="0" w:evenVBand="0" w:oddHBand="1" w:evenHBand="0" w:firstRowFirstColumn="0" w:firstRowLastColumn="0" w:lastRowFirstColumn="0" w:lastRowLastColumn="0"/>
             </w:pPr>
+            <w:r>
+              <w:t>1</w:t>
+            </w:r>
+            <w:r>
+              <w:t>,000.00</w:t>
+            </w:r>
           </w:p>
         </w:tc>
       </w:tr>
@@ -1749,7 +2451,11 @@
             <w:cnfStyle w:val="001000000000" w:firstRow="0" w:lastRow="0" w:firstColumn="1" w:lastColumn="0" w:oddVBand="0" w:evenVBand="0" w:oddHBand="0" w:evenHBand="0" w:firstRowFirstColumn="0" w:firstRowLastColumn="0" w:lastRowFirstColumn="0" w:lastRowLastColumn="0"/>
             <w:tcW w:w="4675" w:type="dxa"/>
           </w:tcPr>
-          <w:p/>
+          <w:p>
+            <w:r>
+              <w:t>Total</w:t>
+            </w:r>
+          </w:p>
         </w:tc>
         <w:tc>
           <w:tcPr>
@@ -1759,6 +2465,9 @@
             <w:pPr>
               <w:cnfStyle w:val="000000000000" w:firstRow="0" w:lastRow="0" w:firstColumn="0" w:lastColumn="0" w:oddVBand="0" w:evenVBand="0" w:oddHBand="0" w:evenHBand="0" w:firstRowFirstColumn="0" w:firstRowLastColumn="0" w:lastRowFirstColumn="0" w:lastRowLastColumn="0"/>
             </w:pPr>
+            <w:r>
+              <w:t>6,750.00</w:t>
+            </w:r>
           </w:p>
         </w:tc>
       </w:tr>
@@ -1834,15 +2543,23 @@
         <w:t xml:space="preserve">Fairness </w:t>
       </w:r>
     </w:p>
-    <w:p/>
     <w:p>
       <w:pPr>
         <w:pStyle w:val="Heading4"/>
-      </w:pPr>
-      <w:r>
+        <w:rPr>
+          <w:rFonts w:cs="Times New Roman"/>
+        </w:rPr>
+      </w:pPr>
+      <w:r>
+        <w:rPr>
+          <w:rFonts w:cs="Times New Roman"/>
+        </w:rPr>
         <w:t xml:space="preserve">2.3.2.2 </w:t>
       </w:r>
       <w:r>
+        <w:rPr>
+          <w:rFonts w:cs="Times New Roman"/>
+        </w:rPr>
         <w:t xml:space="preserve">Return on Investment (ROI) </w:t>
       </w:r>
     </w:p>
@@ -1851,7 +2568,6 @@
         <w:t>ROI is the ratio of the net profit to the total investment resulting from a project. A high ROI means the profits of an investment are high and thus a good investment. (Pearce, 2015)</w:t>
       </w:r>
     </w:p>
-    <w:p/>
     <w:p>
       <m:oMathPara>
         <m:oMath>
@@ -1912,14 +2628,29 @@
       <w:tr>
         <w:trPr>
           <w:cnfStyle w:val="100000000000" w:firstRow="1" w:lastRow="0" w:firstColumn="0" w:lastColumn="0" w:oddVBand="0" w:evenVBand="0" w:oddHBand="0" w:evenHBand="0" w:firstRowFirstColumn="0" w:firstRowLastColumn="0" w:lastRowFirstColumn="0" w:lastRowLastColumn="0"/>
+          <w:trHeight w:val="960"/>
         </w:trPr>
         <w:tc>
           <w:tcPr>
             <w:cnfStyle w:val="001000000000" w:firstRow="0" w:lastRow="0" w:firstColumn="1" w:lastColumn="0" w:oddVBand="0" w:evenVBand="0" w:oddHBand="0" w:evenHBand="0" w:firstRowFirstColumn="0" w:firstRowLastColumn="0" w:lastRowFirstColumn="0" w:lastRowLastColumn="0"/>
             <w:tcW w:w="2337" w:type="dxa"/>
-          </w:tcPr>
-          <w:p>
-            <w:r>
+            <w:hideMark/>
+          </w:tcPr>
+          <w:p>
+            <w:pPr>
+              <w:spacing w:after="0"/>
+              <w:rPr>
+                <w:rFonts w:eastAsia="Times New Roman"/>
+                <w:color w:val="FFFFFF"/>
+                <w:szCs w:val="24"/>
+              </w:rPr>
+            </w:pPr>
+            <w:r>
+              <w:rPr>
+                <w:rFonts w:eastAsia="Times New Roman"/>
+                <w:szCs w:val="24"/>
+              </w:rPr>
+              <w:lastRenderedPageBreak/>
               <w:t>Year</w:t>
             </w:r>
           </w:p>
@@ -1927,39 +2658,72 @@
         <w:tc>
           <w:tcPr>
             <w:tcW w:w="2337" w:type="dxa"/>
-          </w:tcPr>
-          <w:p>
-            <w:pPr>
+            <w:hideMark/>
+          </w:tcPr>
+          <w:p>
+            <w:pPr>
+              <w:spacing w:after="0"/>
               <w:cnfStyle w:val="100000000000" w:firstRow="1" w:lastRow="0" w:firstColumn="0" w:lastColumn="0" w:oddVBand="0" w:evenVBand="0" w:oddHBand="0" w:evenHBand="0" w:firstRowFirstColumn="0" w:firstRowLastColumn="0" w:lastRowFirstColumn="0" w:lastRowLastColumn="0"/>
-            </w:pPr>
-            <w:r>
-              <w:t>Total Benefits</w:t>
+              <w:rPr>
+                <w:rFonts w:eastAsia="Times New Roman"/>
+                <w:color w:val="FFFFFF"/>
+                <w:szCs w:val="24"/>
+              </w:rPr>
+            </w:pPr>
+            <w:r>
+              <w:rPr>
+                <w:rFonts w:eastAsia="Times New Roman"/>
+                <w:szCs w:val="24"/>
+              </w:rPr>
+              <w:t>Total Benefits (US$)</w:t>
             </w:r>
           </w:p>
         </w:tc>
         <w:tc>
           <w:tcPr>
             <w:tcW w:w="2338" w:type="dxa"/>
-          </w:tcPr>
-          <w:p>
-            <w:pPr>
+            <w:hideMark/>
+          </w:tcPr>
+          <w:p>
+            <w:pPr>
+              <w:spacing w:after="0"/>
               <w:cnfStyle w:val="100000000000" w:firstRow="1" w:lastRow="0" w:firstColumn="0" w:lastColumn="0" w:oddVBand="0" w:evenVBand="0" w:oddHBand="0" w:evenHBand="0" w:firstRowFirstColumn="0" w:firstRowLastColumn="0" w:lastRowFirstColumn="0" w:lastRowLastColumn="0"/>
-            </w:pPr>
-            <w:r>
-              <w:t>Total Costs</w:t>
+              <w:rPr>
+                <w:rFonts w:eastAsia="Times New Roman"/>
+                <w:color w:val="FFFFFF"/>
+                <w:szCs w:val="24"/>
+              </w:rPr>
+            </w:pPr>
+            <w:r>
+              <w:rPr>
+                <w:rFonts w:eastAsia="Times New Roman"/>
+                <w:szCs w:val="24"/>
+              </w:rPr>
+              <w:t>Total Costs (US$)</w:t>
             </w:r>
           </w:p>
         </w:tc>
         <w:tc>
           <w:tcPr>
             <w:tcW w:w="2338" w:type="dxa"/>
-          </w:tcPr>
-          <w:p>
-            <w:pPr>
+            <w:hideMark/>
+          </w:tcPr>
+          <w:p>
+            <w:pPr>
+              <w:spacing w:after="0"/>
               <w:cnfStyle w:val="100000000000" w:firstRow="1" w:lastRow="0" w:firstColumn="0" w:lastColumn="0" w:oddVBand="0" w:evenVBand="0" w:oddHBand="0" w:evenHBand="0" w:firstRowFirstColumn="0" w:firstRowLastColumn="0" w:lastRowFirstColumn="0" w:lastRowLastColumn="0"/>
-            </w:pPr>
-            <w:r>
-              <w:t>ROI</w:t>
+              <w:rPr>
+                <w:rFonts w:eastAsia="Times New Roman"/>
+                <w:color w:val="FFFFFF"/>
+                <w:szCs w:val="24"/>
+              </w:rPr>
+            </w:pPr>
+            <w:r>
+              <w:rPr>
+                <w:rFonts w:eastAsia="Times New Roman"/>
+                <w:szCs w:val="24"/>
+              </w:rPr>
+              <w:t>ROI (%)</w:t>
             </w:r>
           </w:p>
         </w:tc>
@@ -1967,14 +2731,29 @@
       <w:tr>
         <w:trPr>
           <w:cnfStyle w:val="000000100000" w:firstRow="0" w:lastRow="0" w:firstColumn="0" w:lastColumn="0" w:oddVBand="0" w:evenVBand="0" w:oddHBand="1" w:evenHBand="0" w:firstRowFirstColumn="0" w:firstRowLastColumn="0" w:lastRowFirstColumn="0" w:lastRowLastColumn="0"/>
+          <w:trHeight w:val="330"/>
         </w:trPr>
         <w:tc>
           <w:tcPr>
             <w:cnfStyle w:val="001000000000" w:firstRow="0" w:lastRow="0" w:firstColumn="1" w:lastColumn="0" w:oddVBand="0" w:evenVBand="0" w:oddHBand="0" w:evenHBand="0" w:firstRowFirstColumn="0" w:firstRowLastColumn="0" w:lastRowFirstColumn="0" w:lastRowLastColumn="0"/>
             <w:tcW w:w="2337" w:type="dxa"/>
-          </w:tcPr>
-          <w:p>
-            <w:r>
+            <w:hideMark/>
+          </w:tcPr>
+          <w:p>
+            <w:pPr>
+              <w:spacing w:after="0"/>
+              <w:rPr>
+                <w:rFonts w:eastAsia="Times New Roman"/>
+                <w:color w:val="000000"/>
+                <w:szCs w:val="24"/>
+              </w:rPr>
+            </w:pPr>
+            <w:r>
+              <w:rPr>
+                <w:rFonts w:eastAsia="Times New Roman"/>
+                <w:color w:val="000000"/>
+                <w:szCs w:val="24"/>
+              </w:rPr>
               <w:t>2018</w:t>
             </w:r>
           </w:p>
@@ -1982,42 +2761,104 @@
         <w:tc>
           <w:tcPr>
             <w:tcW w:w="2337" w:type="dxa"/>
-          </w:tcPr>
-          <w:p>
-            <w:pPr>
+            <w:hideMark/>
+          </w:tcPr>
+          <w:p>
+            <w:pPr>
+              <w:spacing w:after="0"/>
               <w:cnfStyle w:val="000000100000" w:firstRow="0" w:lastRow="0" w:firstColumn="0" w:lastColumn="0" w:oddVBand="0" w:evenVBand="0" w:oddHBand="1" w:evenHBand="0" w:firstRowFirstColumn="0" w:firstRowLastColumn="0" w:lastRowFirstColumn="0" w:lastRowLastColumn="0"/>
-            </w:pPr>
+              <w:rPr>
+                <w:rFonts w:eastAsia="Times New Roman"/>
+                <w:color w:val="000000"/>
+                <w:szCs w:val="24"/>
+              </w:rPr>
+            </w:pPr>
+            <w:r>
+              <w:rPr>
+                <w:rFonts w:eastAsia="Times New Roman"/>
+                <w:color w:val="000000"/>
+                <w:szCs w:val="24"/>
+              </w:rPr>
+              <w:t>6,750.00</w:t>
+            </w:r>
           </w:p>
         </w:tc>
         <w:tc>
           <w:tcPr>
             <w:tcW w:w="2338" w:type="dxa"/>
-          </w:tcPr>
-          <w:p>
-            <w:pPr>
+            <w:hideMark/>
+          </w:tcPr>
+          <w:p>
+            <w:pPr>
+              <w:spacing w:after="0"/>
               <w:cnfStyle w:val="000000100000" w:firstRow="0" w:lastRow="0" w:firstColumn="0" w:lastColumn="0" w:oddVBand="0" w:evenVBand="0" w:oddHBand="1" w:evenHBand="0" w:firstRowFirstColumn="0" w:firstRowLastColumn="0" w:lastRowFirstColumn="0" w:lastRowLastColumn="0"/>
-            </w:pPr>
+              <w:rPr>
+                <w:rFonts w:eastAsia="Times New Roman"/>
+                <w:color w:val="000000"/>
+                <w:szCs w:val="24"/>
+              </w:rPr>
+            </w:pPr>
+            <w:r>
+              <w:rPr>
+                <w:rFonts w:eastAsia="Times New Roman"/>
+                <w:color w:val="000000"/>
+                <w:szCs w:val="24"/>
+              </w:rPr>
+              <w:t>18,138.00</w:t>
+            </w:r>
           </w:p>
         </w:tc>
         <w:tc>
           <w:tcPr>
             <w:tcW w:w="2338" w:type="dxa"/>
-          </w:tcPr>
-          <w:p>
-            <w:pPr>
+            <w:hideMark/>
+          </w:tcPr>
+          <w:p>
+            <w:pPr>
+              <w:spacing w:after="0"/>
               <w:cnfStyle w:val="000000100000" w:firstRow="0" w:lastRow="0" w:firstColumn="0" w:lastColumn="0" w:oddVBand="0" w:evenVBand="0" w:oddHBand="1" w:evenHBand="0" w:firstRowFirstColumn="0" w:firstRowLastColumn="0" w:lastRowFirstColumn="0" w:lastRowLastColumn="0"/>
-            </w:pPr>
+              <w:rPr>
+                <w:rFonts w:eastAsia="Times New Roman"/>
+                <w:color w:val="000000"/>
+                <w:szCs w:val="24"/>
+              </w:rPr>
+            </w:pPr>
+            <w:r>
+              <w:rPr>
+                <w:rFonts w:eastAsia="Times New Roman"/>
+                <w:color w:val="000000"/>
+                <w:szCs w:val="24"/>
+              </w:rPr>
+              <w:t>-62.79</w:t>
+            </w:r>
           </w:p>
         </w:tc>
       </w:tr>
       <w:tr>
+        <w:trPr>
+          <w:trHeight w:val="330"/>
+        </w:trPr>
         <w:tc>
           <w:tcPr>
             <w:cnfStyle w:val="001000000000" w:firstRow="0" w:lastRow="0" w:firstColumn="1" w:lastColumn="0" w:oddVBand="0" w:evenVBand="0" w:oddHBand="0" w:evenHBand="0" w:firstRowFirstColumn="0" w:firstRowLastColumn="0" w:lastRowFirstColumn="0" w:lastRowLastColumn="0"/>
             <w:tcW w:w="2337" w:type="dxa"/>
-          </w:tcPr>
-          <w:p>
-            <w:r>
+            <w:hideMark/>
+          </w:tcPr>
+          <w:p>
+            <w:pPr>
+              <w:spacing w:after="0"/>
+              <w:rPr>
+                <w:rFonts w:eastAsia="Times New Roman"/>
+                <w:color w:val="000000"/>
+                <w:szCs w:val="24"/>
+              </w:rPr>
+            </w:pPr>
+            <w:r>
+              <w:rPr>
+                <w:rFonts w:eastAsia="Times New Roman"/>
+                <w:color w:val="000000"/>
+                <w:szCs w:val="24"/>
+              </w:rPr>
               <w:t>2019</w:t>
             </w:r>
           </w:p>
@@ -2025,45 +2866,105 @@
         <w:tc>
           <w:tcPr>
             <w:tcW w:w="2337" w:type="dxa"/>
-          </w:tcPr>
-          <w:p>
-            <w:pPr>
+            <w:hideMark/>
+          </w:tcPr>
+          <w:p>
+            <w:pPr>
+              <w:spacing w:after="0"/>
               <w:cnfStyle w:val="000000000000" w:firstRow="0" w:lastRow="0" w:firstColumn="0" w:lastColumn="0" w:oddVBand="0" w:evenVBand="0" w:oddHBand="0" w:evenHBand="0" w:firstRowFirstColumn="0" w:firstRowLastColumn="0" w:lastRowFirstColumn="0" w:lastRowLastColumn="0"/>
-            </w:pPr>
+              <w:rPr>
+                <w:rFonts w:eastAsia="Times New Roman"/>
+                <w:color w:val="000000"/>
+                <w:szCs w:val="24"/>
+              </w:rPr>
+            </w:pPr>
+            <w:r>
+              <w:rPr>
+                <w:rFonts w:eastAsia="Times New Roman"/>
+                <w:color w:val="000000"/>
+                <w:szCs w:val="24"/>
+              </w:rPr>
+              <w:t>7,000.00</w:t>
+            </w:r>
           </w:p>
         </w:tc>
         <w:tc>
           <w:tcPr>
             <w:tcW w:w="2338" w:type="dxa"/>
-          </w:tcPr>
-          <w:p>
-            <w:pPr>
+            <w:hideMark/>
+          </w:tcPr>
+          <w:p>
+            <w:pPr>
+              <w:spacing w:after="0"/>
               <w:cnfStyle w:val="000000000000" w:firstRow="0" w:lastRow="0" w:firstColumn="0" w:lastColumn="0" w:oddVBand="0" w:evenVBand="0" w:oddHBand="0" w:evenHBand="0" w:firstRowFirstColumn="0" w:firstRowLastColumn="0" w:lastRowFirstColumn="0" w:lastRowLastColumn="0"/>
-            </w:pPr>
+              <w:rPr>
+                <w:rFonts w:eastAsia="Times New Roman"/>
+                <w:color w:val="000000"/>
+                <w:szCs w:val="24"/>
+              </w:rPr>
+            </w:pPr>
+            <w:r>
+              <w:rPr>
+                <w:rFonts w:eastAsia="Times New Roman"/>
+                <w:color w:val="000000"/>
+                <w:szCs w:val="24"/>
+              </w:rPr>
+              <w:t>5798</w:t>
+            </w:r>
           </w:p>
         </w:tc>
         <w:tc>
           <w:tcPr>
             <w:tcW w:w="2338" w:type="dxa"/>
-          </w:tcPr>
-          <w:p>
-            <w:pPr>
+            <w:hideMark/>
+          </w:tcPr>
+          <w:p>
+            <w:pPr>
+              <w:spacing w:after="0"/>
               <w:cnfStyle w:val="000000000000" w:firstRow="0" w:lastRow="0" w:firstColumn="0" w:lastColumn="0" w:oddVBand="0" w:evenVBand="0" w:oddHBand="0" w:evenHBand="0" w:firstRowFirstColumn="0" w:firstRowLastColumn="0" w:lastRowFirstColumn="0" w:lastRowLastColumn="0"/>
-            </w:pPr>
+              <w:rPr>
+                <w:rFonts w:eastAsia="Times New Roman"/>
+                <w:color w:val="000000"/>
+                <w:szCs w:val="24"/>
+              </w:rPr>
+            </w:pPr>
+            <w:r>
+              <w:rPr>
+                <w:rFonts w:eastAsia="Times New Roman"/>
+                <w:color w:val="000000"/>
+                <w:szCs w:val="24"/>
+              </w:rPr>
+              <w:t>20.73</w:t>
+            </w:r>
           </w:p>
         </w:tc>
       </w:tr>
       <w:tr>
         <w:trPr>
           <w:cnfStyle w:val="000000100000" w:firstRow="0" w:lastRow="0" w:firstColumn="0" w:lastColumn="0" w:oddVBand="0" w:evenVBand="0" w:oddHBand="1" w:evenHBand="0" w:firstRowFirstColumn="0" w:firstRowLastColumn="0" w:lastRowFirstColumn="0" w:lastRowLastColumn="0"/>
+          <w:trHeight w:val="330"/>
         </w:trPr>
         <w:tc>
           <w:tcPr>
             <w:cnfStyle w:val="001000000000" w:firstRow="0" w:lastRow="0" w:firstColumn="1" w:lastColumn="0" w:oddVBand="0" w:evenVBand="0" w:oddHBand="0" w:evenHBand="0" w:firstRowFirstColumn="0" w:firstRowLastColumn="0" w:lastRowFirstColumn="0" w:lastRowLastColumn="0"/>
             <w:tcW w:w="2337" w:type="dxa"/>
-          </w:tcPr>
-          <w:p>
-            <w:r>
+            <w:hideMark/>
+          </w:tcPr>
+          <w:p>
+            <w:pPr>
+              <w:spacing w:after="0"/>
+              <w:rPr>
+                <w:rFonts w:eastAsia="Times New Roman"/>
+                <w:color w:val="000000"/>
+                <w:szCs w:val="24"/>
+              </w:rPr>
+            </w:pPr>
+            <w:r>
+              <w:rPr>
+                <w:rFonts w:eastAsia="Times New Roman"/>
+                <w:color w:val="000000"/>
+                <w:szCs w:val="24"/>
+              </w:rPr>
               <w:t>2020</w:t>
             </w:r>
           </w:p>
@@ -2071,43 +2972,104 @@
         <w:tc>
           <w:tcPr>
             <w:tcW w:w="2337" w:type="dxa"/>
-          </w:tcPr>
-          <w:p>
-            <w:pPr>
+            <w:hideMark/>
+          </w:tcPr>
+          <w:p>
+            <w:pPr>
+              <w:spacing w:after="0"/>
               <w:cnfStyle w:val="000000100000" w:firstRow="0" w:lastRow="0" w:firstColumn="0" w:lastColumn="0" w:oddVBand="0" w:evenVBand="0" w:oddHBand="1" w:evenHBand="0" w:firstRowFirstColumn="0" w:firstRowLastColumn="0" w:lastRowFirstColumn="0" w:lastRowLastColumn="0"/>
-            </w:pPr>
+              <w:rPr>
+                <w:rFonts w:eastAsia="Times New Roman"/>
+                <w:color w:val="000000"/>
+                <w:szCs w:val="24"/>
+              </w:rPr>
+            </w:pPr>
+            <w:r>
+              <w:rPr>
+                <w:rFonts w:eastAsia="Times New Roman"/>
+                <w:color w:val="000000"/>
+                <w:szCs w:val="24"/>
+              </w:rPr>
+              <w:t>7,200.00</w:t>
+            </w:r>
           </w:p>
         </w:tc>
         <w:tc>
           <w:tcPr>
             <w:tcW w:w="2338" w:type="dxa"/>
-          </w:tcPr>
-          <w:p>
-            <w:pPr>
+            <w:hideMark/>
+          </w:tcPr>
+          <w:p>
+            <w:pPr>
+              <w:spacing w:after="0"/>
               <w:cnfStyle w:val="000000100000" w:firstRow="0" w:lastRow="0" w:firstColumn="0" w:lastColumn="0" w:oddVBand="0" w:evenVBand="0" w:oddHBand="1" w:evenHBand="0" w:firstRowFirstColumn="0" w:firstRowLastColumn="0" w:lastRowFirstColumn="0" w:lastRowLastColumn="0"/>
-            </w:pPr>
+              <w:rPr>
+                <w:rFonts w:eastAsia="Times New Roman"/>
+                <w:color w:val="000000"/>
+                <w:szCs w:val="24"/>
+              </w:rPr>
+            </w:pPr>
+            <w:r>
+              <w:rPr>
+                <w:rFonts w:eastAsia="Times New Roman"/>
+                <w:color w:val="000000"/>
+                <w:szCs w:val="24"/>
+              </w:rPr>
+              <w:t>5798</w:t>
+            </w:r>
           </w:p>
         </w:tc>
         <w:tc>
           <w:tcPr>
             <w:tcW w:w="2338" w:type="dxa"/>
-          </w:tcPr>
-          <w:p>
-            <w:pPr>
+            <w:hideMark/>
+          </w:tcPr>
+          <w:p>
+            <w:pPr>
+              <w:spacing w:after="0"/>
               <w:cnfStyle w:val="000000100000" w:firstRow="0" w:lastRow="0" w:firstColumn="0" w:lastColumn="0" w:oddVBand="0" w:evenVBand="0" w:oddHBand="1" w:evenHBand="0" w:firstRowFirstColumn="0" w:firstRowLastColumn="0" w:lastRowFirstColumn="0" w:lastRowLastColumn="0"/>
-            </w:pPr>
+              <w:rPr>
+                <w:rFonts w:eastAsia="Times New Roman"/>
+                <w:color w:val="000000"/>
+                <w:szCs w:val="24"/>
+              </w:rPr>
+            </w:pPr>
+            <w:r>
+              <w:rPr>
+                <w:rFonts w:eastAsia="Times New Roman"/>
+                <w:color w:val="000000"/>
+                <w:szCs w:val="24"/>
+              </w:rPr>
+              <w:t>24.18</w:t>
+            </w:r>
           </w:p>
         </w:tc>
       </w:tr>
       <w:tr>
+        <w:trPr>
+          <w:trHeight w:val="330"/>
+        </w:trPr>
         <w:tc>
           <w:tcPr>
             <w:cnfStyle w:val="001000000000" w:firstRow="0" w:lastRow="0" w:firstColumn="1" w:lastColumn="0" w:oddVBand="0" w:evenVBand="0" w:oddHBand="0" w:evenHBand="0" w:firstRowFirstColumn="0" w:firstRowLastColumn="0" w:lastRowFirstColumn="0" w:lastRowLastColumn="0"/>
             <w:tcW w:w="2337" w:type="dxa"/>
-          </w:tcPr>
-          <w:p>
-            <w:r>
-              <w:lastRenderedPageBreak/>
+            <w:hideMark/>
+          </w:tcPr>
+          <w:p>
+            <w:pPr>
+              <w:spacing w:after="0"/>
+              <w:rPr>
+                <w:rFonts w:eastAsia="Times New Roman"/>
+                <w:color w:val="000000"/>
+                <w:szCs w:val="24"/>
+              </w:rPr>
+            </w:pPr>
+            <w:r>
+              <w:rPr>
+                <w:rFonts w:eastAsia="Times New Roman"/>
+                <w:color w:val="000000"/>
+                <w:szCs w:val="24"/>
+              </w:rPr>
               <w:t>2021</w:t>
             </w:r>
           </w:p>
@@ -2115,45 +3077,105 @@
         <w:tc>
           <w:tcPr>
             <w:tcW w:w="2337" w:type="dxa"/>
-          </w:tcPr>
-          <w:p>
-            <w:pPr>
+            <w:hideMark/>
+          </w:tcPr>
+          <w:p>
+            <w:pPr>
+              <w:spacing w:after="0"/>
               <w:cnfStyle w:val="000000000000" w:firstRow="0" w:lastRow="0" w:firstColumn="0" w:lastColumn="0" w:oddVBand="0" w:evenVBand="0" w:oddHBand="0" w:evenHBand="0" w:firstRowFirstColumn="0" w:firstRowLastColumn="0" w:lastRowFirstColumn="0" w:lastRowLastColumn="0"/>
-            </w:pPr>
+              <w:rPr>
+                <w:rFonts w:eastAsia="Times New Roman"/>
+                <w:color w:val="000000"/>
+                <w:szCs w:val="24"/>
+              </w:rPr>
+            </w:pPr>
+            <w:r>
+              <w:rPr>
+                <w:rFonts w:eastAsia="Times New Roman"/>
+                <w:color w:val="000000"/>
+                <w:szCs w:val="24"/>
+              </w:rPr>
+              <w:t>7,400.00</w:t>
+            </w:r>
           </w:p>
         </w:tc>
         <w:tc>
           <w:tcPr>
             <w:tcW w:w="2338" w:type="dxa"/>
-          </w:tcPr>
-          <w:p>
-            <w:pPr>
+            <w:hideMark/>
+          </w:tcPr>
+          <w:p>
+            <w:pPr>
+              <w:spacing w:after="0"/>
               <w:cnfStyle w:val="000000000000" w:firstRow="0" w:lastRow="0" w:firstColumn="0" w:lastColumn="0" w:oddVBand="0" w:evenVBand="0" w:oddHBand="0" w:evenHBand="0" w:firstRowFirstColumn="0" w:firstRowLastColumn="0" w:lastRowFirstColumn="0" w:lastRowLastColumn="0"/>
-            </w:pPr>
+              <w:rPr>
+                <w:rFonts w:eastAsia="Times New Roman"/>
+                <w:color w:val="000000"/>
+                <w:szCs w:val="24"/>
+              </w:rPr>
+            </w:pPr>
+            <w:r>
+              <w:rPr>
+                <w:rFonts w:eastAsia="Times New Roman"/>
+                <w:color w:val="000000"/>
+                <w:szCs w:val="24"/>
+              </w:rPr>
+              <w:t>5798</w:t>
+            </w:r>
           </w:p>
         </w:tc>
         <w:tc>
           <w:tcPr>
             <w:tcW w:w="2338" w:type="dxa"/>
-          </w:tcPr>
-          <w:p>
-            <w:pPr>
+            <w:hideMark/>
+          </w:tcPr>
+          <w:p>
+            <w:pPr>
+              <w:spacing w:after="0"/>
               <w:cnfStyle w:val="000000000000" w:firstRow="0" w:lastRow="0" w:firstColumn="0" w:lastColumn="0" w:oddVBand="0" w:evenVBand="0" w:oddHBand="0" w:evenHBand="0" w:firstRowFirstColumn="0" w:firstRowLastColumn="0" w:lastRowFirstColumn="0" w:lastRowLastColumn="0"/>
-            </w:pPr>
+              <w:rPr>
+                <w:rFonts w:eastAsia="Times New Roman"/>
+                <w:color w:val="000000"/>
+                <w:szCs w:val="24"/>
+              </w:rPr>
+            </w:pPr>
+            <w:r>
+              <w:rPr>
+                <w:rFonts w:eastAsia="Times New Roman"/>
+                <w:color w:val="000000"/>
+                <w:szCs w:val="24"/>
+              </w:rPr>
+              <w:t>27.63</w:t>
+            </w:r>
           </w:p>
         </w:tc>
       </w:tr>
       <w:tr>
         <w:trPr>
           <w:cnfStyle w:val="000000100000" w:firstRow="0" w:lastRow="0" w:firstColumn="0" w:lastColumn="0" w:oddVBand="0" w:evenVBand="0" w:oddHBand="1" w:evenHBand="0" w:firstRowFirstColumn="0" w:firstRowLastColumn="0" w:lastRowFirstColumn="0" w:lastRowLastColumn="0"/>
+          <w:trHeight w:val="330"/>
         </w:trPr>
         <w:tc>
           <w:tcPr>
             <w:cnfStyle w:val="001000000000" w:firstRow="0" w:lastRow="0" w:firstColumn="1" w:lastColumn="0" w:oddVBand="0" w:evenVBand="0" w:oddHBand="0" w:evenHBand="0" w:firstRowFirstColumn="0" w:firstRowLastColumn="0" w:lastRowFirstColumn="0" w:lastRowLastColumn="0"/>
             <w:tcW w:w="2337" w:type="dxa"/>
-          </w:tcPr>
-          <w:p>
-            <w:r>
+            <w:hideMark/>
+          </w:tcPr>
+          <w:p>
+            <w:pPr>
+              <w:spacing w:after="0"/>
+              <w:rPr>
+                <w:rFonts w:eastAsia="Times New Roman"/>
+                <w:color w:val="000000"/>
+                <w:szCs w:val="24"/>
+              </w:rPr>
+            </w:pPr>
+            <w:r>
+              <w:rPr>
+                <w:rFonts w:eastAsia="Times New Roman"/>
+                <w:color w:val="000000"/>
+                <w:szCs w:val="24"/>
+              </w:rPr>
               <w:t>2022</w:t>
             </w:r>
           </w:p>
@@ -2161,31 +3183,76 @@
         <w:tc>
           <w:tcPr>
             <w:tcW w:w="2337" w:type="dxa"/>
-          </w:tcPr>
-          <w:p>
-            <w:pPr>
+            <w:hideMark/>
+          </w:tcPr>
+          <w:p>
+            <w:pPr>
+              <w:spacing w:after="0"/>
               <w:cnfStyle w:val="000000100000" w:firstRow="0" w:lastRow="0" w:firstColumn="0" w:lastColumn="0" w:oddVBand="0" w:evenVBand="0" w:oddHBand="1" w:evenHBand="0" w:firstRowFirstColumn="0" w:firstRowLastColumn="0" w:lastRowFirstColumn="0" w:lastRowLastColumn="0"/>
-            </w:pPr>
+              <w:rPr>
+                <w:rFonts w:eastAsia="Times New Roman"/>
+                <w:color w:val="000000"/>
+                <w:szCs w:val="24"/>
+              </w:rPr>
+            </w:pPr>
+            <w:r>
+              <w:rPr>
+                <w:rFonts w:eastAsia="Times New Roman"/>
+                <w:color w:val="000000"/>
+                <w:szCs w:val="24"/>
+              </w:rPr>
+              <w:t>7,400.00</w:t>
+            </w:r>
           </w:p>
         </w:tc>
         <w:tc>
           <w:tcPr>
             <w:tcW w:w="2338" w:type="dxa"/>
-          </w:tcPr>
-          <w:p>
-            <w:pPr>
+            <w:hideMark/>
+          </w:tcPr>
+          <w:p>
+            <w:pPr>
+              <w:spacing w:after="0"/>
               <w:cnfStyle w:val="000000100000" w:firstRow="0" w:lastRow="0" w:firstColumn="0" w:lastColumn="0" w:oddVBand="0" w:evenVBand="0" w:oddHBand="1" w:evenHBand="0" w:firstRowFirstColumn="0" w:firstRowLastColumn="0" w:lastRowFirstColumn="0" w:lastRowLastColumn="0"/>
-            </w:pPr>
+              <w:rPr>
+                <w:rFonts w:eastAsia="Times New Roman"/>
+                <w:color w:val="000000"/>
+                <w:szCs w:val="24"/>
+              </w:rPr>
+            </w:pPr>
+            <w:r>
+              <w:rPr>
+                <w:rFonts w:eastAsia="Times New Roman"/>
+                <w:color w:val="000000"/>
+                <w:szCs w:val="24"/>
+              </w:rPr>
+              <w:t>5798</w:t>
+            </w:r>
           </w:p>
         </w:tc>
         <w:tc>
           <w:tcPr>
             <w:tcW w:w="2338" w:type="dxa"/>
-          </w:tcPr>
-          <w:p>
-            <w:pPr>
+            <w:hideMark/>
+          </w:tcPr>
+          <w:p>
+            <w:pPr>
+              <w:spacing w:after="0"/>
               <w:cnfStyle w:val="000000100000" w:firstRow="0" w:lastRow="0" w:firstColumn="0" w:lastColumn="0" w:oddVBand="0" w:evenVBand="0" w:oddHBand="1" w:evenHBand="0" w:firstRowFirstColumn="0" w:firstRowLastColumn="0" w:lastRowFirstColumn="0" w:lastRowLastColumn="0"/>
-            </w:pPr>
+              <w:rPr>
+                <w:rFonts w:eastAsia="Times New Roman"/>
+                <w:color w:val="000000"/>
+                <w:szCs w:val="24"/>
+              </w:rPr>
+            </w:pPr>
+            <w:r>
+              <w:rPr>
+                <w:rFonts w:eastAsia="Times New Roman"/>
+                <w:color w:val="000000"/>
+                <w:szCs w:val="24"/>
+              </w:rPr>
+              <w:t>27.63</w:t>
+            </w:r>
           </w:p>
         </w:tc>
       </w:tr>
@@ -2199,544 +3266,480 @@
       </w:r>
     </w:p>
     <w:p>
-      <w:r>
-        <w:t>From the ROI calculations in Table 2.4, it is clear that the project has a huge ROI. The first year in which the device is set up has a negative ROI due to the hig</w:t>
-      </w:r>
-      <w:r>
-        <w:t>h setup and installation costs.</w:t>
+      <w:pPr>
+        <w:pStyle w:val="FigsIllsTAbs"/>
+        <w:rPr>
+          <w:b w:val="0"/>
+        </w:rPr>
+      </w:pPr>
+      <w:r>
+        <w:rPr>
+          <w:b w:val="0"/>
+        </w:rPr>
+        <w:t>The project’s ROI is only negative in the first year due to the high development and installation costs of the fare collection device. In the following years, there is a very high return on investment resulting from the benefits of implementing the project.</w:t>
       </w:r>
     </w:p>
     <w:p>
       <w:pPr>
         <w:pStyle w:val="Heading3"/>
-      </w:pPr>
-      <w:r>
+        <w:rPr>
+          <w:rFonts w:cs="Times New Roman"/>
+        </w:rPr>
+      </w:pPr>
+      <w:r>
+        <w:rPr>
+          <w:rFonts w:cs="Times New Roman"/>
+        </w:rPr>
         <w:t>2.3.3 Social F</w:t>
       </w:r>
       <w:r>
+        <w:rPr>
+          <w:rFonts w:cs="Times New Roman"/>
+        </w:rPr>
         <w:t>easibility</w:t>
       </w:r>
     </w:p>
     <w:p>
-      <w:pPr>
-        <w:spacing w:before="100" w:beforeAutospacing="1" w:after="100" w:afterAutospacing="1" w:line="240" w:lineRule="auto"/>
-        <w:jc w:val="left"/>
-        <w:rPr>
-          <w:szCs w:val="24"/>
-        </w:rPr>
-      </w:pPr>
-      <w:r>
-        <w:rPr>
-          <w:rFonts w:eastAsia="Times New Roman"/>
-          <w:szCs w:val="24"/>
-        </w:rPr>
-        <w:t>Social feasibility</w:t>
-      </w:r>
-      <w:r>
-        <w:rPr>
-          <w:rFonts w:eastAsia="Times New Roman"/>
-          <w:szCs w:val="24"/>
-        </w:rPr>
-        <w:t xml:space="preserve"> is one of the feasibility studies</w:t>
-      </w:r>
-      <w:r>
-        <w:rPr>
-          <w:rFonts w:eastAsia="Times New Roman"/>
-          <w:szCs w:val="24"/>
-        </w:rPr>
-        <w:t xml:space="preserve"> wh</w:t>
-      </w:r>
-      <w:r>
-        <w:rPr>
-          <w:rFonts w:eastAsia="Times New Roman"/>
-          <w:szCs w:val="24"/>
-        </w:rPr>
-        <w:t>ere the acceptance of the stakeholders</w:t>
-      </w:r>
-      <w:r>
-        <w:rPr>
-          <w:rFonts w:eastAsia="Times New Roman"/>
-          <w:szCs w:val="24"/>
-        </w:rPr>
-        <w:t xml:space="preserve"> is </w:t>
-      </w:r>
-      <w:r>
-        <w:rPr>
-          <w:rFonts w:eastAsia="Times New Roman"/>
-          <w:szCs w:val="24"/>
-        </w:rPr>
-        <w:t>considered regarding the project implementation</w:t>
-      </w:r>
-      <w:r>
-        <w:rPr>
-          <w:rFonts w:eastAsia="Times New Roman"/>
-          <w:szCs w:val="24"/>
-        </w:rPr>
+      <w:r>
+        <w:t>Social feasibility is one of the feasibility studies where the acceptance of the stakeholders is considered regarding the project implementation</w:t>
+      </w:r>
+      <w:r>
         <w:t xml:space="preserve"> (Dhakal, 2016)</w:t>
       </w:r>
       <w:r>
-        <w:rPr>
-          <w:rFonts w:eastAsia="Times New Roman"/>
-          <w:szCs w:val="24"/>
-        </w:rPr>
         <w:t>.</w:t>
       </w:r>
       <w:r>
-        <w:rPr>
-          <w:rFonts w:eastAsia="Times New Roman"/>
-          <w:szCs w:val="24"/>
-        </w:rPr>
         <w:t xml:space="preserve"> </w:t>
       </w:r>
       <w:r>
-        <w:rPr>
-          <w:rFonts w:eastAsia="Times New Roman"/>
-          <w:szCs w:val="24"/>
-        </w:rPr>
         <w:t xml:space="preserve"> </w:t>
       </w:r>
       <w:r>
-        <w:rPr>
-          <w:szCs w:val="24"/>
-        </w:rPr>
-        <w:t xml:space="preserve">It focuses on the social impacts of the project implementation to the project stakeholders. The project stakeholders in this case are passengers, transport operators or fleet managers, the driver and the conductor. </w:t>
-      </w:r>
-      <w:r>
-        <w:rPr>
-          <w:szCs w:val="24"/>
-        </w:rPr>
+        <w:t>It focuses on the social impacts of the project implementation to the project stakeholders. The p</w:t>
+      </w:r>
+      <w:r>
+        <w:t>roject stakeholders in this project</w:t>
+      </w:r>
+      <w:r>
+        <w:t xml:space="preserve"> are passengers, transport operators or fleet managers, the driver and the conductor. </w:t>
+      </w:r>
+      <w:r>
         <w:t xml:space="preserve">The project provides transparency between these stakeholders. The transport operator can in real time be aware of the passengers in the bus, whereas the passenger pays the designated amount according to the distance he/she was in the bus. There is also a decreased workload to the conductor as there will no longer be manual ticketing of passengers. </w:t>
       </w:r>
       <w:r>
-        <w:rPr>
-          <w:szCs w:val="24"/>
-        </w:rPr>
         <w:t>Therefore,</w:t>
       </w:r>
       <w:r>
-        <w:rPr>
-          <w:szCs w:val="24"/>
-        </w:rPr>
         <w:t xml:space="preserve"> the project will be socially feasible. </w:t>
       </w:r>
     </w:p>
     <w:p>
       <w:pPr>
         <w:pStyle w:val="Heading3"/>
-      </w:pPr>
-      <w:r>
+        <w:rPr>
+          <w:rFonts w:cs="Times New Roman"/>
+        </w:rPr>
+      </w:pPr>
+      <w:r>
+        <w:rPr>
+          <w:rFonts w:cs="Times New Roman"/>
+        </w:rPr>
         <w:t>2.3.4 Operational F</w:t>
       </w:r>
       <w:r>
+        <w:rPr>
+          <w:rFonts w:cs="Times New Roman"/>
+        </w:rPr>
         <w:t>easibility</w:t>
       </w:r>
     </w:p>
     <w:p>
-      <w:pPr>
+      <w:r>
         <w:rPr>
           <w:rStyle w:val="ilfuvd"/>
         </w:rPr>
-      </w:pPr>
-      <w:r>
-        <w:rPr>
-          <w:rStyle w:val="ilfuvd"/>
-        </w:rPr>
-        <w:t xml:space="preserve">Operational feasibility is a critical software engineering practice applied in feasibility studies to determine whether a newly developed system integrates well with the existing infrastructure.  </w:t>
+        <w:t xml:space="preserve">Operational feasibility is a critical software engineering practice applied in feasibility studies to determine whether a newly developed system integrates well with the existing infrastructure.  The AFC device can be easily attached to the vehicle inside the dashboard. The web application is built on the latest technology and best suitable for hosting. </w:t>
       </w:r>
     </w:p>
     <w:p>
       <w:pPr>
-        <w:rPr>
-          <w:color w:val="FF0000"/>
-        </w:rPr>
-      </w:pPr>
-      <w:r>
-        <w:rPr>
-          <w:rStyle w:val="ilfuvd"/>
-        </w:rPr>
-        <w:t xml:space="preserve">The AFC device can be easily attached to the vehicle inside the dashboard. The web application is built on the latest technology and best suitable for hosting. </w:t>
+        <w:pStyle w:val="Heading2"/>
+        <w:rPr>
+          <w:rFonts w:cs="Times New Roman"/>
+        </w:rPr>
+      </w:pPr>
+      <w:r>
+        <w:rPr>
+          <w:rFonts w:cs="Times New Roman"/>
+        </w:rPr>
+        <w:t>2</w:t>
+      </w:r>
+      <w:r>
+        <w:rPr>
+          <w:rFonts w:cs="Times New Roman"/>
+        </w:rPr>
+        <w:t>.4 Risk A</w:t>
+      </w:r>
+      <w:r>
+        <w:rPr>
+          <w:rFonts w:cs="Times New Roman"/>
+        </w:rPr>
+        <w:t>nalysis</w:t>
       </w:r>
     </w:p>
     <w:p>
       <w:pPr>
-        <w:pStyle w:val="Heading2"/>
-      </w:pPr>
-      <w:r>
-        <w:t>2</w:t>
-      </w:r>
-      <w:r>
-        <w:t>.4 Risk A</w:t>
-      </w:r>
-      <w:r>
-        <w:t>nalysis</w:t>
+        <w:rPr>
+          <w:szCs w:val="24"/>
+        </w:rPr>
+      </w:pPr>
+      <w:r>
+        <w:t>Risk analysis is a study of the risk factors associated with a particular entity or event or action to a software project</w:t>
+      </w:r>
+      <w:r>
+        <w:t xml:space="preserve"> (Rouse, 2009)</w:t>
+      </w:r>
+      <w:r>
+        <w:t xml:space="preserve">. It is a very important aspect of risk management. </w:t>
+      </w:r>
+      <w:r>
+        <w:rPr>
+          <w:szCs w:val="24"/>
+        </w:rPr>
+        <w:t xml:space="preserve">The risks </w:t>
+      </w:r>
+      <w:r>
+        <w:rPr>
+          <w:szCs w:val="24"/>
+        </w:rPr>
+        <w:lastRenderedPageBreak/>
+        <w:t xml:space="preserve">associated </w:t>
+      </w:r>
+      <w:r>
+        <w:rPr>
+          <w:szCs w:val="24"/>
+        </w:rPr>
+        <w:t>with this project are namely reluctance to adopting technology, computer skills illiteracy</w:t>
+      </w:r>
+      <w:r>
+        <w:rPr>
+          <w:szCs w:val="24"/>
+        </w:rPr>
+        <w:t>, unreliable network</w:t>
+      </w:r>
+      <w:r>
+        <w:rPr>
+          <w:szCs w:val="24"/>
+        </w:rPr>
+        <w:t xml:space="preserve"> and</w:t>
+      </w:r>
+      <w:r>
+        <w:rPr>
+          <w:szCs w:val="24"/>
+        </w:rPr>
+        <w:t xml:space="preserve"> cyber security fears</w:t>
+      </w:r>
+      <w:r>
+        <w:rPr>
+          <w:szCs w:val="24"/>
+        </w:rPr>
+        <w:t>.</w:t>
       </w:r>
     </w:p>
     <w:p>
       <w:pPr>
-        <w:rPr>
-          <w:szCs w:val="24"/>
-        </w:rPr>
-      </w:pPr>
-      <w:r>
-        <w:t xml:space="preserve">Risk analysis is a study of the risk factors associated with a particular entity or event or action to a software project. It is a very important aspect of risk management. </w:t>
-      </w:r>
-      <w:r>
-        <w:rPr>
-          <w:szCs w:val="24"/>
-        </w:rPr>
-        <w:t xml:space="preserve">The risks associated </w:t>
-      </w:r>
-      <w:r>
-        <w:rPr>
-          <w:szCs w:val="24"/>
-        </w:rPr>
-        <w:t>with this project are namely reluctance to adopting technology, computer skills illiteracy</w:t>
-      </w:r>
-      <w:r>
-        <w:rPr>
-          <w:szCs w:val="24"/>
-        </w:rPr>
-        <w:t>, unreliable network</w:t>
-      </w:r>
-      <w:r>
-        <w:rPr>
-          <w:szCs w:val="24"/>
-        </w:rPr>
-        <w:t xml:space="preserve"> and</w:t>
-      </w:r>
-      <w:r>
-        <w:rPr>
-          <w:szCs w:val="24"/>
-        </w:rPr>
-        <w:t xml:space="preserve"> cyber security fears</w:t>
-      </w:r>
-      <w:r>
-        <w:rPr>
-          <w:szCs w:val="24"/>
-        </w:rPr>
-        <w:t>.</w:t>
+        <w:pStyle w:val="Heading5"/>
+      </w:pPr>
+      <w:r>
+        <w:t>Reluctance to adopt technology</w:t>
       </w:r>
     </w:p>
     <w:p>
       <w:pPr>
-        <w:pStyle w:val="Heading5"/>
-      </w:pPr>
-      <w:r>
-        <w:t>Reluctance to adopt technology</w:t>
+        <w:rPr>
+          <w:szCs w:val="24"/>
+        </w:rPr>
+      </w:pPr>
+      <w:r>
+        <w:t xml:space="preserve">End users may not be liking the adoption of the project innovation as it will not exactly be how they are used to conducting their work. This may be due to fear of technology or that they know how to manipulate the current system for self-benefit. This problem can be solved by user involvement in the development stages to ensure that the users know what to expect from the system. </w:t>
       </w:r>
     </w:p>
     <w:p>
       <w:pPr>
-        <w:rPr>
-          <w:szCs w:val="24"/>
-        </w:rPr>
-      </w:pPr>
-      <w:r>
-        <w:t xml:space="preserve">End users may not be liking the adoption of the project innovation as it will not exactly be how they are used to conducting their work. This may be due to fear of technology or that they know how to manipulate the current system for self-benefit. This problem can be solved by user </w:t>
-      </w:r>
-      <w:r>
-        <w:lastRenderedPageBreak/>
-        <w:t xml:space="preserve">involvement in the development stages to ensure that the users know what to expect from the system. </w:t>
+        <w:pStyle w:val="Heading5"/>
+      </w:pPr>
+      <w:r>
+        <w:t>Computer skills illiteracy</w:t>
       </w:r>
     </w:p>
     <w:p>
       <w:pPr>
-        <w:pStyle w:val="Heading5"/>
-      </w:pPr>
-      <w:r>
-        <w:t>Computer skills illiteracy</w:t>
+        <w:rPr>
+          <w:szCs w:val="24"/>
+        </w:rPr>
+      </w:pPr>
+      <w:r>
+        <w:rPr>
+          <w:szCs w:val="24"/>
+        </w:rPr>
+        <w:t>The system users at both ends might not have the required skill sets to operate the system.</w:t>
+      </w:r>
+      <w:r>
+        <w:rPr>
+          <w:szCs w:val="24"/>
+        </w:rPr>
+        <w:t xml:space="preserve"> The solution to this will be an investment in user training and making sure the user fully understands computer systems.</w:t>
       </w:r>
     </w:p>
     <w:p>
       <w:pPr>
-        <w:rPr>
-          <w:szCs w:val="24"/>
-        </w:rPr>
-      </w:pPr>
-      <w:r>
-        <w:rPr>
-          <w:szCs w:val="24"/>
-        </w:rPr>
-        <w:t>The system users at both ends might not have the required skill sets to operate the system.</w:t>
-      </w:r>
-      <w:r>
-        <w:rPr>
-          <w:szCs w:val="24"/>
-        </w:rPr>
-        <w:t xml:space="preserve"> The solution to this will be an investment in user training and making sure the user fully understands computer systems.</w:t>
+        <w:pStyle w:val="Heading5"/>
+      </w:pPr>
+      <w:r>
+        <w:t xml:space="preserve">Cyber Security Fears </w:t>
       </w:r>
     </w:p>
     <w:p>
       <w:pPr>
-        <w:pStyle w:val="Heading5"/>
-      </w:pPr>
-      <w:r>
-        <w:t xml:space="preserve">Cyber Security Fears </w:t>
+        <w:rPr>
+          <w:szCs w:val="24"/>
+        </w:rPr>
+      </w:pPr>
+      <w:r>
+        <w:t>The system will contain data on many vehicle operations and a cyber-attack can leak this data and that will pose many security threats. It is therefore necessary to enforce cyber security protection measure</w:t>
+      </w:r>
+      <w:r>
+        <w:t xml:space="preserve">s to protect the system from potential threats and attacks. </w:t>
+      </w:r>
+      <w:r>
+        <w:rPr>
+          <w:szCs w:val="24"/>
+        </w:rPr>
+        <w:t xml:space="preserve">  </w:t>
       </w:r>
     </w:p>
     <w:p>
       <w:pPr>
-        <w:rPr>
-          <w:szCs w:val="24"/>
-        </w:rPr>
-      </w:pPr>
-      <w:r>
-        <w:t>The system will contain data on many vehicle operations and a cyber-attack can leak this data and that will pose many security threats. It is therefore necessary to enforce cyber security protection measure</w:t>
-      </w:r>
-      <w:r>
-        <w:t xml:space="preserve">s to protect the system from potential threats and attacks. </w:t>
-      </w:r>
-      <w:r>
-        <w:rPr>
-          <w:szCs w:val="24"/>
-        </w:rPr>
-        <w:t xml:space="preserve">  </w:t>
+        <w:pStyle w:val="Heading2"/>
+        <w:rPr>
+          <w:rFonts w:cs="Times New Roman"/>
+        </w:rPr>
+      </w:pPr>
+      <w:r>
+        <w:rPr>
+          <w:rFonts w:cs="Times New Roman"/>
+        </w:rPr>
+        <w:t>2</w:t>
+      </w:r>
+      <w:r>
+        <w:rPr>
+          <w:rFonts w:cs="Times New Roman"/>
+        </w:rPr>
+        <w:t>.5 Stakeholder A</w:t>
+      </w:r>
+      <w:r>
+        <w:rPr>
+          <w:rFonts w:cs="Times New Roman"/>
+        </w:rPr>
+        <w:t>nalysis</w:t>
       </w:r>
     </w:p>
     <w:p>
-      <w:pPr>
-        <w:pStyle w:val="Heading2"/>
-      </w:pPr>
-      <w:r>
-        <w:t>2</w:t>
-      </w:r>
-      <w:r>
-        <w:t>.5 Stakeholder A</w:t>
-      </w:r>
-      <w:r>
-        <w:t>nalysis</w:t>
+      <w:r>
+        <w:t>Stakeholder analysis is the identification and close study of the stakeholders of a project</w:t>
+      </w:r>
+      <w:r>
+        <w:t>. (</w:t>
+      </w:r>
+      <w:r>
+        <w:rPr>
+          <w:szCs w:val="24"/>
+        </w:rPr>
+        <w:t>Stephens</w:t>
+      </w:r>
+      <w:r>
+        <w:rPr>
+          <w:szCs w:val="24"/>
+        </w:rPr>
+        <w:t xml:space="preserve"> </w:t>
+      </w:r>
+      <w:r>
+        <w:rPr>
+          <w:szCs w:val="24"/>
+        </w:rPr>
+        <w:t>2005).</w:t>
+      </w:r>
+      <w:r>
+        <w:t xml:space="preserve"> Stakeholders are entities or individuals affected by the implementation of a project. It is important to carry out a </w:t>
+      </w:r>
+      <w:r>
+        <w:t>stakeholder</w:t>
+      </w:r>
+      <w:r>
+        <w:t xml:space="preserve"> analysis so as to identify the risks that </w:t>
+      </w:r>
+      <w:r>
+        <w:t>may come</w:t>
+      </w:r>
+      <w:r>
+        <w:t xml:space="preserve"> from the stakeholders.</w:t>
       </w:r>
     </w:p>
     <w:p>
-      <w:r>
-        <w:t xml:space="preserve">Stakeholder analysis is the identification and close study of the stakeholders of a project. Stakeholders are entities or individuals affected by the implementation of a project. It is important to carry out a </w:t>
-      </w:r>
-      <w:r>
-        <w:t>stakeholder</w:t>
-      </w:r>
-      <w:r>
-        <w:t xml:space="preserve"> analysis so as to identify the risks that </w:t>
-      </w:r>
-      <w:r>
-        <w:t>may come</w:t>
-      </w:r>
-      <w:r>
-        <w:t xml:space="preserve"> from the stakeholders.</w:t>
+      <w:pPr>
+        <w:pStyle w:val="Heading5"/>
+      </w:pPr>
+      <w:r>
+        <w:t xml:space="preserve">Transport Operators </w:t>
       </w:r>
     </w:p>
     <w:p>
       <w:pPr>
-        <w:pStyle w:val="Heading5"/>
-      </w:pPr>
-      <w:r>
-        <w:t xml:space="preserve">Transport Operators </w:t>
+        <w:rPr>
+          <w:szCs w:val="24"/>
+        </w:rPr>
+      </w:pPr>
+      <w:r>
+        <w:rPr>
+          <w:szCs w:val="24"/>
+        </w:rPr>
+        <w:t xml:space="preserve">This is the group of minibus owners or their fleet managers. They are at the centre of the Gweru Shurugwi Transport Operators Association as they are the key members of the association. The risk associated with these stakeholders is if they may not choose to accept this idea as they are the ones who choose to have the device to their cars or not. </w:t>
       </w:r>
     </w:p>
     <w:p>
       <w:pPr>
-        <w:rPr>
-          <w:szCs w:val="24"/>
-        </w:rPr>
-      </w:pPr>
-      <w:r>
-        <w:rPr>
-          <w:szCs w:val="24"/>
-        </w:rPr>
-        <w:t xml:space="preserve">This is the group of minibus owners or their fleet managers. They are at the centre of the Gweru Shurugwi Transport Operators Association as they are the key members of the association. The risk associated with these stakeholders is if they may not choose to accept this idea as they are the ones who choose to have the device to their cars or not. </w:t>
+        <w:pStyle w:val="Heading5"/>
+      </w:pPr>
+      <w:r>
+        <w:lastRenderedPageBreak/>
+        <w:t xml:space="preserve">Staff </w:t>
       </w:r>
     </w:p>
     <w:p>
       <w:pPr>
-        <w:pStyle w:val="Heading5"/>
-      </w:pPr>
-      <w:r>
-        <w:t xml:space="preserve">Staff </w:t>
+        <w:rPr>
+          <w:szCs w:val="24"/>
+        </w:rPr>
+      </w:pPr>
+      <w:r>
+        <w:rPr>
+          <w:szCs w:val="24"/>
+        </w:rPr>
+        <w:t xml:space="preserve">These are the drivers and conductors working on the ground with the minibus. After installation of the device they are the ones who work with the device. Staff can choose not to market the innovation properly in a bid to sabotage it as the deice sabotages </w:t>
+      </w:r>
+      <w:r>
+        <w:rPr>
+          <w:szCs w:val="24"/>
+        </w:rPr>
+        <w:t>how</w:t>
+      </w:r>
+      <w:r>
+        <w:rPr>
+          <w:szCs w:val="24"/>
+        </w:rPr>
+        <w:t xml:space="preserve"> they are used to operate. Tra</w:t>
+      </w:r>
+      <w:r>
+        <w:rPr>
+          <w:szCs w:val="24"/>
+        </w:rPr>
+        <w:t>n</w:t>
+      </w:r>
+      <w:r>
+        <w:rPr>
+          <w:szCs w:val="24"/>
+        </w:rPr>
+        <w:t>sport operators have to therefore en</w:t>
+      </w:r>
+      <w:r>
+        <w:rPr>
+          <w:szCs w:val="24"/>
+        </w:rPr>
+        <w:t xml:space="preserve">force policies and mandates in implementing the system. The staff also has to be properly trained and equipped with the necessary computer skills so they will not have much challenge using the system. </w:t>
       </w:r>
     </w:p>
     <w:p>
       <w:pPr>
-        <w:rPr>
-          <w:szCs w:val="24"/>
-        </w:rPr>
-      </w:pPr>
-      <w:r>
-        <w:rPr>
-          <w:szCs w:val="24"/>
-        </w:rPr>
-        <w:t xml:space="preserve">These are the drivers and conductors working on the ground with the minibus. After installation of the device they are the ones who work with the device. Staff can choose not to market the innovation properly in a bid to sabotage it as the deice sabotages </w:t>
-      </w:r>
-      <w:r>
-        <w:rPr>
-          <w:szCs w:val="24"/>
-        </w:rPr>
-        <w:t>how</w:t>
-      </w:r>
-      <w:r>
-        <w:rPr>
-          <w:szCs w:val="24"/>
-        </w:rPr>
-        <w:t xml:space="preserve"> they are used to operate. Tra</w:t>
-      </w:r>
-      <w:r>
-        <w:rPr>
-          <w:szCs w:val="24"/>
-        </w:rPr>
-        <w:t>n</w:t>
-      </w:r>
-      <w:r>
-        <w:rPr>
-          <w:szCs w:val="24"/>
-        </w:rPr>
-        <w:t>sport operators have to therefore en</w:t>
-      </w:r>
-      <w:r>
-        <w:rPr>
-          <w:szCs w:val="24"/>
-        </w:rPr>
-        <w:t xml:space="preserve">force policies and mandates in implementing the system. The staff also has to be properly trained and equipped with the necessary computer skills so they will not have much challenge using the system. </w:t>
+        <w:pStyle w:val="Heading5"/>
+      </w:pPr>
+      <w:r>
+        <w:t xml:space="preserve">Passengers </w:t>
       </w:r>
     </w:p>
     <w:p>
       <w:pPr>
-        <w:pStyle w:val="Heading5"/>
-      </w:pPr>
-      <w:r>
-        <w:lastRenderedPageBreak/>
-        <w:t xml:space="preserve">Passengers </w:t>
+        <w:rPr>
+          <w:szCs w:val="24"/>
+        </w:rPr>
+      </w:pPr>
+      <w:r>
+        <w:rPr>
+          <w:szCs w:val="24"/>
+        </w:rPr>
+        <w:t xml:space="preserve">Passengers are the minibus customers and potential customers. Acceptance of the system by passengers is a big issue. Marketing is therefore essential to better inform the passenger on the benefits of the project implementation. </w:t>
       </w:r>
     </w:p>
     <w:p>
       <w:pPr>
-        <w:rPr>
-          <w:szCs w:val="24"/>
-        </w:rPr>
-      </w:pPr>
-      <w:r>
-        <w:rPr>
-          <w:szCs w:val="24"/>
-        </w:rPr>
-        <w:t xml:space="preserve">Passengers are the minibus customers and potential customers. Acceptance of the system by passengers is a big issue. Marketing is therefore essential to better inform the passenger on the benefits of the project implementation. </w:t>
+        <w:pStyle w:val="Heading2"/>
+        <w:rPr>
+          <w:rFonts w:cs="Times New Roman"/>
+        </w:rPr>
+      </w:pPr>
+      <w:r>
+        <w:rPr>
+          <w:rFonts w:cs="Times New Roman"/>
+        </w:rPr>
+        <w:t>2</w:t>
+      </w:r>
+      <w:r>
+        <w:rPr>
+          <w:rFonts w:cs="Times New Roman"/>
+        </w:rPr>
+        <w:t>.6 Work P</w:t>
+      </w:r>
+      <w:r>
+        <w:rPr>
+          <w:rFonts w:cs="Times New Roman"/>
+        </w:rPr>
+        <w:t>lan</w:t>
       </w:r>
     </w:p>
     <w:p>
       <w:pPr>
-        <w:pStyle w:val="Heading2"/>
-      </w:pPr>
-      <w:r>
-        <w:t>2</w:t>
-      </w:r>
-      <w:r>
-        <w:t>.6 Work P</w:t>
-      </w:r>
-      <w:r>
-        <w:t>lan</w:t>
+        <w:rPr>
+          <w:szCs w:val="24"/>
+        </w:rPr>
+      </w:pPr>
+      <w:r>
+        <w:t>This is a detailed plan of how a group or an individual proposes to achieve a certain goal or to accomplish a certain goal</w:t>
+      </w:r>
+      <w:r>
+        <w:t xml:space="preserve"> (softwareprojects.com, 2016)</w:t>
+      </w:r>
+      <w:r>
+        <w:t>.</w:t>
+      </w:r>
+      <w:r>
+        <w:rPr>
+          <w:color w:val="FF0000"/>
+        </w:rPr>
+        <w:t xml:space="preserve"> </w:t>
+      </w:r>
+      <w:r>
+        <w:rPr>
+          <w:szCs w:val="24"/>
+        </w:rPr>
+        <w:t xml:space="preserve">The Gantt chart is one of the best method to employ in laying out project activities and time taken for each topic in managing projects. The Gantt chart for this project is as represented below. </w:t>
       </w:r>
     </w:p>
     <w:p>
-      <w:pPr>
-        <w:rPr>
-          <w:szCs w:val="24"/>
-        </w:rPr>
-      </w:pPr>
-      <w:r>
-        <w:t>This is a detailed plan of how a group or an individual proposes to achieve a certain goal or to accomplish a certain goal.</w:t>
-      </w:r>
-      <w:r>
-        <w:rPr>
-          <w:color w:val="FF0000"/>
-        </w:rPr>
-        <w:t xml:space="preserve"> </w:t>
-      </w:r>
-      <w:r>
-        <w:rPr>
-          <w:szCs w:val="24"/>
-        </w:rPr>
-        <w:t xml:space="preserve">The Gantt chart is one of the best method to employ in laying out project activities and time taken for each topic in managing projects. The Gantt chart for this project is as represented below. </w:t>
-      </w:r>
-    </w:p>
-    <w:p>
-      <w:pPr>
-        <w:rPr>
-          <w:szCs w:val="24"/>
-        </w:rPr>
-      </w:pPr>
-    </w:p>
-    <w:p>
-      <w:pPr>
-        <w:rPr>
-          <w:szCs w:val="24"/>
-        </w:rPr>
-      </w:pPr>
-    </w:p>
-    <w:p>
-      <w:pPr>
-        <w:rPr>
-          <w:szCs w:val="24"/>
-        </w:rPr>
-      </w:pPr>
-    </w:p>
-    <w:p>
-      <w:pPr>
-        <w:rPr>
-          <w:szCs w:val="24"/>
-        </w:rPr>
-      </w:pPr>
-    </w:p>
-    <w:p>
-      <w:pPr>
-        <w:rPr>
-          <w:szCs w:val="24"/>
-        </w:rPr>
-      </w:pPr>
-    </w:p>
-    <w:p>
-      <w:pPr>
-        <w:rPr>
-          <w:szCs w:val="24"/>
-        </w:rPr>
-      </w:pPr>
-    </w:p>
-    <w:p>
-      <w:pPr>
-        <w:rPr>
-          <w:szCs w:val="24"/>
-        </w:rPr>
-      </w:pPr>
-    </w:p>
-    <w:p>
-      <w:pPr>
-        <w:rPr>
-          <w:szCs w:val="24"/>
-        </w:rPr>
-      </w:pPr>
-    </w:p>
-    <w:p>
-      <w:pPr>
-        <w:rPr>
-          <w:szCs w:val="24"/>
-        </w:rPr>
-      </w:pPr>
-    </w:p>
-    <w:p>
-      <w:pPr>
-        <w:rPr>
-          <w:szCs w:val="24"/>
-        </w:rPr>
-      </w:pPr>
-    </w:p>
-    <w:p>
-      <w:pPr>
-        <w:rPr>
-          <w:szCs w:val="24"/>
-        </w:rPr>
-      </w:pPr>
-    </w:p>
-    <w:p>
-      <w:pPr>
-        <w:rPr>
-          <w:szCs w:val="24"/>
-        </w:rPr>
-      </w:pPr>
+      <w:r>
+        <w:br w:type="page"/>
+      </w:r>
+      <w:bookmarkStart w:id="0" w:name="_GoBack"/>
+      <w:bookmarkEnd w:id="0"/>
     </w:p>
     <w:p>
       <w:pPr>
@@ -2784,7 +3787,6 @@
               <w:rPr>
                 <w:szCs w:val="24"/>
               </w:rPr>
-              <w:lastRenderedPageBreak/>
               <w:t>Time in weeks</w:t>
             </w:r>
           </w:p>
@@ -4190,8 +5192,14 @@
     <w:p>
       <w:pPr>
         <w:pStyle w:val="Heading2"/>
-      </w:pPr>
-      <w:r>
+        <w:rPr>
+          <w:rFonts w:cs="Times New Roman"/>
+        </w:rPr>
+      </w:pPr>
+      <w:r>
+        <w:rPr>
+          <w:rFonts w:cs="Times New Roman"/>
+        </w:rPr>
         <w:t>2.7 Conclusion</w:t>
       </w:r>
     </w:p>
@@ -4255,6 +5263,128 @@
         </w:rPr>
         <w:t>.</w:t>
       </w:r>
+    </w:p>
+    <w:p>
+      <w:r>
+        <w:br w:type="page"/>
+      </w:r>
+    </w:p>
+    <w:p>
+      <w:pPr>
+        <w:pStyle w:val="Heading1"/>
+      </w:pPr>
+      <w:r>
+        <w:lastRenderedPageBreak/>
+        <w:t xml:space="preserve">References </w:t>
+      </w:r>
+    </w:p>
+    <w:p>
+      <w:pPr>
+        <w:rPr>
+          <w:szCs w:val="24"/>
+        </w:rPr>
+      </w:pPr>
+      <w:r>
+        <w:rPr>
+          <w:szCs w:val="24"/>
+        </w:rPr>
+        <w:t>Chen, M. (1996) Agile Estimating and Planning, Prentice Hall: London.</w:t>
+      </w:r>
+    </w:p>
+    <w:p>
+      <w:pPr>
+        <w:rPr>
+          <w:szCs w:val="24"/>
+        </w:rPr>
+      </w:pPr>
+      <w:r>
+        <w:rPr>
+          <w:szCs w:val="24"/>
+        </w:rPr>
+        <w:t>Loudon, A., (2015) System analysis and Design, 6</w:t>
+      </w:r>
+      <w:r>
+        <w:rPr>
+          <w:szCs w:val="24"/>
+          <w:vertAlign w:val="superscript"/>
+        </w:rPr>
+        <w:t>th</w:t>
+      </w:r>
+      <w:r>
+        <w:rPr>
+          <w:szCs w:val="24"/>
+        </w:rPr>
+        <w:t xml:space="preserve"> Edition, IGI Global: Washington.</w:t>
+      </w:r>
+    </w:p>
+    <w:p>
+      <w:pPr>
+        <w:rPr>
+          <w:szCs w:val="24"/>
+        </w:rPr>
+      </w:pPr>
+      <w:r>
+        <w:rPr>
+          <w:szCs w:val="24"/>
+        </w:rPr>
+        <w:t>Rouse, J. H. (2017) System Analysis and Design, 10</w:t>
+      </w:r>
+      <w:r>
+        <w:rPr>
+          <w:szCs w:val="24"/>
+          <w:vertAlign w:val="superscript"/>
+        </w:rPr>
+        <w:t>th</w:t>
+      </w:r>
+      <w:r>
+        <w:rPr>
+          <w:szCs w:val="24"/>
+        </w:rPr>
+        <w:t xml:space="preserve"> Edition, Pre Media Global: Boston</w:t>
+      </w:r>
+    </w:p>
+    <w:p>
+      <w:r>
+        <w:t xml:space="preserve">Softwareprojects.com.,2016. Developing a software project work plan.  [online] </w:t>
+      </w:r>
+      <w:r>
+        <w:t>Accessed</w:t>
+      </w:r>
+      <w:r>
+        <w:t xml:space="preserve"> at: &lt;https://www.softwareprojects.com/blog/ developing-a-software-project-work-plan [</w:t>
+      </w:r>
+      <w:r>
+        <w:t>Accessed</w:t>
+      </w:r>
+      <w:r>
+        <w:t xml:space="preserve">: 21 September </w:t>
+      </w:r>
+      <w:r>
+        <w:t>2018]</w:t>
+      </w:r>
+      <w:r>
+        <w:t>.</w:t>
+      </w:r>
+    </w:p>
+    <w:p>
+      <w:pPr>
+        <w:rPr>
+          <w:szCs w:val="24"/>
+        </w:rPr>
+      </w:pPr>
+      <w:r>
+        <w:rPr>
+          <w:szCs w:val="24"/>
+        </w:rPr>
+        <w:t>Stephens, G (2005) Project Management: Absolute Beginner’s Guide, Que Publishing: Washington.</w:t>
+      </w:r>
+    </w:p>
+    <w:p>
+      <w:pPr>
+        <w:rPr>
+          <w:szCs w:val="24"/>
+        </w:rPr>
+      </w:pPr>
     </w:p>
     <w:p>
       <w:pPr>

</xml_diff>